<commit_message>
Actualizacion de colaboradores en documentos
</commit_message>
<xml_diff>
--- a/12527 - Different Digits/Digitos Diferentes.docx
+++ b/12527 - Different Digits/Digitos Diferentes.docx
@@ -97,31 +97,8 @@
             <w:tcW w:w="2371" w:type="dxa"/>
           </w:tcPr>
           <w:p>
-            <w:r>
-              <w:t>Colaboradores:</w:t>
-            </w:r>
-          </w:p>
-        </w:tc>
-        <w:tc>
-          <w:tcPr>
-            <w:tcW w:w="2449" w:type="dxa"/>
-          </w:tcPr>
-          <w:p>
-            <w:r>
-              <w:t>Diana Gó</w:t>
-            </w:r>
-            <w:r>
-              <w:t>mez</w:t>
-            </w:r>
-          </w:p>
-        </w:tc>
-      </w:tr>
-      <w:tr>
-        <w:tc>
-          <w:tcPr>
-            <w:tcW w:w="2371" w:type="dxa"/>
-          </w:tcPr>
-          <w:p>
+            <w:bookmarkStart w:id="0" w:name="_GoBack"/>
+            <w:bookmarkEnd w:id="0"/>
             <w:r>
               <w:t>Fuente:</w:t>
             </w:r>
@@ -1392,10 +1369,19 @@
           <w:lang w:val="en-US"/>
         </w:rPr>
         <w:tab/>
-        <w:t xml:space="preserve">BufferedReader reader = </w:t>
-      </w:r>
-      <w:bookmarkStart w:id="0" w:name="_GoBack"/>
-      <w:bookmarkEnd w:id="0"/>
+        <w:t xml:space="preserve">BufferedReader reader = new </w:t>
+      </w:r>
+      <w:proofErr w:type="gramStart"/>
+      <w:r>
+        <w:rPr>
+          <w:rFonts w:ascii="Courier New" w:hAnsi="Courier New" w:cs="Courier New"/>
+          <w:sz w:val="18"/>
+          <w:szCs w:val="18"/>
+          <w:lang w:val="en-US"/>
+        </w:rPr>
+        <w:t>BufferedReader(</w:t>
+      </w:r>
+      <w:proofErr w:type="gramEnd"/>
       <w:r>
         <w:rPr>
           <w:rFonts w:ascii="Courier New" w:hAnsi="Courier New" w:cs="Courier New"/>
@@ -1405,6 +1391,18 @@
         </w:rPr>
         <w:t xml:space="preserve">new </w:t>
       </w:r>
+    </w:p>
+    <w:p>
+      <w:pPr>
+        <w:pStyle w:val="Sinespaciado"/>
+        <w:ind w:left="3540" w:firstLine="708"/>
+        <w:rPr>
+          <w:rFonts w:ascii="Courier New" w:hAnsi="Courier New" w:cs="Courier New"/>
+          <w:sz w:val="18"/>
+          <w:szCs w:val="18"/>
+          <w:lang w:val="en-US"/>
+        </w:rPr>
+      </w:pPr>
       <w:proofErr w:type="gramStart"/>
       <w:r>
         <w:rPr>
@@ -1413,7 +1411,7 @@
           <w:szCs w:val="18"/>
           <w:lang w:val="en-US"/>
         </w:rPr>
-        <w:t>BufferedReader(</w:t>
+        <w:t>InputStreamReader(</w:t>
       </w:r>
       <w:proofErr w:type="gramEnd"/>
       <w:r>
@@ -1423,20 +1421,47 @@
           <w:szCs w:val="18"/>
           <w:lang w:val="en-US"/>
         </w:rPr>
-        <w:t xml:space="preserve">new </w:t>
-      </w:r>
-    </w:p>
-    <w:p>
-      <w:pPr>
-        <w:pStyle w:val="Sinespaciado"/>
-        <w:ind w:left="3540" w:firstLine="708"/>
-        <w:rPr>
-          <w:rFonts w:ascii="Courier New" w:hAnsi="Courier New" w:cs="Courier New"/>
-          <w:sz w:val="18"/>
-          <w:szCs w:val="18"/>
-          <w:lang w:val="en-US"/>
-        </w:rPr>
-      </w:pPr>
+        <w:t>input));</w:t>
+      </w:r>
+    </w:p>
+    <w:p>
+      <w:pPr>
+        <w:pStyle w:val="Sinespaciado"/>
+        <w:rPr>
+          <w:rFonts w:ascii="Courier New" w:hAnsi="Courier New" w:cs="Courier New"/>
+          <w:sz w:val="18"/>
+          <w:szCs w:val="18"/>
+          <w:lang w:val="en-US"/>
+        </w:rPr>
+      </w:pPr>
+      <w:r>
+        <w:rPr>
+          <w:rFonts w:ascii="Courier New" w:hAnsi="Courier New" w:cs="Courier New"/>
+          <w:sz w:val="18"/>
+          <w:szCs w:val="18"/>
+          <w:lang w:val="en-US"/>
+        </w:rPr>
+        <w:tab/>
+      </w:r>
+      <w:r>
+        <w:rPr>
+          <w:rFonts w:ascii="Courier New" w:hAnsi="Courier New" w:cs="Courier New"/>
+          <w:sz w:val="18"/>
+          <w:szCs w:val="18"/>
+          <w:lang w:val="en-US"/>
+        </w:rPr>
+        <w:tab/>
+      </w:r>
+      <w:r>
+        <w:rPr>
+          <w:rFonts w:ascii="Courier New" w:hAnsi="Courier New" w:cs="Courier New"/>
+          <w:sz w:val="18"/>
+          <w:szCs w:val="18"/>
+          <w:lang w:val="en-US"/>
+        </w:rPr>
+        <w:tab/>
+        <w:t xml:space="preserve">StringTokenizer tokenizer = new </w:t>
+      </w:r>
       <w:proofErr w:type="gramStart"/>
       <w:r>
         <w:rPr>
@@ -1445,7 +1470,7 @@
           <w:szCs w:val="18"/>
           <w:lang w:val="en-US"/>
         </w:rPr>
-        <w:t>InputStreamReader(</w:t>
+        <w:t>StringTokenizer(</w:t>
       </w:r>
       <w:proofErr w:type="gramEnd"/>
       <w:r>
@@ -1455,46 +1480,106 @@
           <w:szCs w:val="18"/>
           <w:lang w:val="en-US"/>
         </w:rPr>
-        <w:t>input));</w:t>
-      </w:r>
-    </w:p>
-    <w:p>
-      <w:pPr>
-        <w:pStyle w:val="Sinespaciado"/>
-        <w:rPr>
-          <w:rFonts w:ascii="Courier New" w:hAnsi="Courier New" w:cs="Courier New"/>
-          <w:sz w:val="18"/>
-          <w:szCs w:val="18"/>
-          <w:lang w:val="en-US"/>
-        </w:rPr>
-      </w:pPr>
-      <w:r>
-        <w:rPr>
-          <w:rFonts w:ascii="Courier New" w:hAnsi="Courier New" w:cs="Courier New"/>
-          <w:sz w:val="18"/>
-          <w:szCs w:val="18"/>
-          <w:lang w:val="en-US"/>
-        </w:rPr>
-        <w:tab/>
-      </w:r>
-      <w:r>
-        <w:rPr>
-          <w:rFonts w:ascii="Courier New" w:hAnsi="Courier New" w:cs="Courier New"/>
-          <w:sz w:val="18"/>
-          <w:szCs w:val="18"/>
-          <w:lang w:val="en-US"/>
-        </w:rPr>
-        <w:tab/>
-      </w:r>
-      <w:r>
-        <w:rPr>
-          <w:rFonts w:ascii="Courier New" w:hAnsi="Courier New" w:cs="Courier New"/>
-          <w:sz w:val="18"/>
-          <w:szCs w:val="18"/>
-          <w:lang w:val="en-US"/>
-        </w:rPr>
-        <w:tab/>
-        <w:t xml:space="preserve">StringTokenizer tokenizer = new </w:t>
+        <w:t>" ");</w:t>
+      </w:r>
+    </w:p>
+    <w:p>
+      <w:pPr>
+        <w:pStyle w:val="Sinespaciado"/>
+        <w:rPr>
+          <w:rFonts w:ascii="Courier New" w:hAnsi="Courier New" w:cs="Courier New"/>
+          <w:sz w:val="18"/>
+          <w:szCs w:val="18"/>
+          <w:lang w:val="en-US"/>
+        </w:rPr>
+      </w:pPr>
+    </w:p>
+    <w:p>
+      <w:pPr>
+        <w:pStyle w:val="Sinespaciado"/>
+        <w:rPr>
+          <w:rFonts w:ascii="Courier New" w:hAnsi="Courier New" w:cs="Courier New"/>
+          <w:sz w:val="18"/>
+          <w:szCs w:val="18"/>
+          <w:lang w:val="en-US"/>
+        </w:rPr>
+      </w:pPr>
+      <w:r>
+        <w:rPr>
+          <w:rFonts w:ascii="Courier New" w:hAnsi="Courier New" w:cs="Courier New"/>
+          <w:sz w:val="18"/>
+          <w:szCs w:val="18"/>
+          <w:lang w:val="en-US"/>
+        </w:rPr>
+        <w:tab/>
+      </w:r>
+      <w:r>
+        <w:rPr>
+          <w:rFonts w:ascii="Courier New" w:hAnsi="Courier New" w:cs="Courier New"/>
+          <w:sz w:val="18"/>
+          <w:szCs w:val="18"/>
+          <w:lang w:val="en-US"/>
+        </w:rPr>
+        <w:tab/>
+      </w:r>
+      <w:r>
+        <w:rPr>
+          <w:rFonts w:ascii="Courier New" w:hAnsi="Courier New" w:cs="Courier New"/>
+          <w:sz w:val="18"/>
+          <w:szCs w:val="18"/>
+          <w:lang w:val="en-US"/>
+        </w:rPr>
+        <w:tab/>
+        <w:t>String params;</w:t>
+      </w:r>
+    </w:p>
+    <w:p>
+      <w:pPr>
+        <w:pStyle w:val="Sinespaciado"/>
+        <w:rPr>
+          <w:rFonts w:ascii="Courier New" w:hAnsi="Courier New" w:cs="Courier New"/>
+          <w:sz w:val="18"/>
+          <w:szCs w:val="18"/>
+          <w:lang w:val="en-US"/>
+        </w:rPr>
+      </w:pPr>
+    </w:p>
+    <w:p>
+      <w:pPr>
+        <w:pStyle w:val="Sinespaciado"/>
+        <w:rPr>
+          <w:rFonts w:ascii="Courier New" w:hAnsi="Courier New" w:cs="Courier New"/>
+          <w:sz w:val="18"/>
+          <w:szCs w:val="18"/>
+          <w:lang w:val="en-US"/>
+        </w:rPr>
+      </w:pPr>
+      <w:r>
+        <w:rPr>
+          <w:rFonts w:ascii="Courier New" w:hAnsi="Courier New" w:cs="Courier New"/>
+          <w:sz w:val="18"/>
+          <w:szCs w:val="18"/>
+          <w:lang w:val="en-US"/>
+        </w:rPr>
+        <w:tab/>
+      </w:r>
+      <w:r>
+        <w:rPr>
+          <w:rFonts w:ascii="Courier New" w:hAnsi="Courier New" w:cs="Courier New"/>
+          <w:sz w:val="18"/>
+          <w:szCs w:val="18"/>
+          <w:lang w:val="en-US"/>
+        </w:rPr>
+        <w:tab/>
+      </w:r>
+      <w:r>
+        <w:rPr>
+          <w:rFonts w:ascii="Courier New" w:hAnsi="Courier New" w:cs="Courier New"/>
+          <w:sz w:val="18"/>
+          <w:szCs w:val="18"/>
+          <w:lang w:val="en-US"/>
+        </w:rPr>
+        <w:tab/>
       </w:r>
       <w:proofErr w:type="gramStart"/>
       <w:r>
@@ -1504,7 +1589,7 @@
           <w:szCs w:val="18"/>
           <w:lang w:val="en-US"/>
         </w:rPr>
-        <w:t>StringTokenizer(</w:t>
+        <w:t>while</w:t>
       </w:r>
       <w:proofErr w:type="gramEnd"/>
       <w:r>
@@ -1514,80 +1599,28 @@
           <w:szCs w:val="18"/>
           <w:lang w:val="en-US"/>
         </w:rPr>
-        <w:t>" ");</w:t>
-      </w:r>
-    </w:p>
-    <w:p>
-      <w:pPr>
-        <w:pStyle w:val="Sinespaciado"/>
-        <w:rPr>
-          <w:rFonts w:ascii="Courier New" w:hAnsi="Courier New" w:cs="Courier New"/>
-          <w:sz w:val="18"/>
-          <w:szCs w:val="18"/>
-          <w:lang w:val="en-US"/>
-        </w:rPr>
-      </w:pPr>
-    </w:p>
-    <w:p>
-      <w:pPr>
-        <w:pStyle w:val="Sinespaciado"/>
-        <w:rPr>
-          <w:rFonts w:ascii="Courier New" w:hAnsi="Courier New" w:cs="Courier New"/>
-          <w:sz w:val="18"/>
-          <w:szCs w:val="18"/>
-          <w:lang w:val="en-US"/>
-        </w:rPr>
-      </w:pPr>
-      <w:r>
-        <w:rPr>
-          <w:rFonts w:ascii="Courier New" w:hAnsi="Courier New" w:cs="Courier New"/>
-          <w:sz w:val="18"/>
-          <w:szCs w:val="18"/>
-          <w:lang w:val="en-US"/>
-        </w:rPr>
-        <w:tab/>
-      </w:r>
-      <w:r>
-        <w:rPr>
-          <w:rFonts w:ascii="Courier New" w:hAnsi="Courier New" w:cs="Courier New"/>
-          <w:sz w:val="18"/>
-          <w:szCs w:val="18"/>
-          <w:lang w:val="en-US"/>
-        </w:rPr>
-        <w:tab/>
-      </w:r>
-      <w:r>
-        <w:rPr>
-          <w:rFonts w:ascii="Courier New" w:hAnsi="Courier New" w:cs="Courier New"/>
-          <w:sz w:val="18"/>
-          <w:szCs w:val="18"/>
-          <w:lang w:val="en-US"/>
-        </w:rPr>
-        <w:tab/>
-        <w:t>String params;</w:t>
-      </w:r>
-    </w:p>
-    <w:p>
-      <w:pPr>
-        <w:pStyle w:val="Sinespaciado"/>
-        <w:rPr>
-          <w:rFonts w:ascii="Courier New" w:hAnsi="Courier New" w:cs="Courier New"/>
-          <w:sz w:val="18"/>
-          <w:szCs w:val="18"/>
-          <w:lang w:val="en-US"/>
-        </w:rPr>
-      </w:pPr>
-    </w:p>
-    <w:p>
-      <w:pPr>
-        <w:pStyle w:val="Sinespaciado"/>
-        <w:rPr>
-          <w:rFonts w:ascii="Courier New" w:hAnsi="Courier New" w:cs="Courier New"/>
-          <w:sz w:val="18"/>
-          <w:szCs w:val="18"/>
-          <w:lang w:val="en-US"/>
-        </w:rPr>
-      </w:pPr>
+        <w:t xml:space="preserve"> ((params = reader.readLine()) != null) {</w:t>
+      </w:r>
+    </w:p>
+    <w:p>
+      <w:pPr>
+        <w:pStyle w:val="Sinespaciado"/>
+        <w:rPr>
+          <w:rFonts w:ascii="Courier New" w:hAnsi="Courier New" w:cs="Courier New"/>
+          <w:sz w:val="18"/>
+          <w:szCs w:val="18"/>
+          <w:lang w:val="en-US"/>
+        </w:rPr>
+      </w:pPr>
+      <w:r>
+        <w:rPr>
+          <w:rFonts w:ascii="Courier New" w:hAnsi="Courier New" w:cs="Courier New"/>
+          <w:sz w:val="18"/>
+          <w:szCs w:val="18"/>
+          <w:lang w:val="en-US"/>
+        </w:rPr>
+        <w:tab/>
+      </w:r>
       <w:r>
         <w:rPr>
           <w:rFonts w:ascii="Courier New" w:hAnsi="Courier New" w:cs="Courier New"/>
@@ -1623,6 +1656,1129 @@
           <w:szCs w:val="18"/>
           <w:lang w:val="en-US"/>
         </w:rPr>
+        <w:t>tokenizer</w:t>
+      </w:r>
+      <w:proofErr w:type="gramEnd"/>
+      <w:r>
+        <w:rPr>
+          <w:rFonts w:ascii="Courier New" w:hAnsi="Courier New" w:cs="Courier New"/>
+          <w:sz w:val="18"/>
+          <w:szCs w:val="18"/>
+          <w:lang w:val="en-US"/>
+        </w:rPr>
+        <w:t xml:space="preserve"> = new StringTokenizer(params);</w:t>
+      </w:r>
+    </w:p>
+    <w:p>
+      <w:pPr>
+        <w:pStyle w:val="Sinespaciado"/>
+        <w:rPr>
+          <w:rFonts w:ascii="Courier New" w:hAnsi="Courier New" w:cs="Courier New"/>
+          <w:sz w:val="18"/>
+          <w:szCs w:val="18"/>
+          <w:lang w:val="en-US"/>
+        </w:rPr>
+      </w:pPr>
+    </w:p>
+    <w:p>
+      <w:pPr>
+        <w:pStyle w:val="Sinespaciado"/>
+        <w:rPr>
+          <w:rFonts w:ascii="Courier New" w:hAnsi="Courier New" w:cs="Courier New"/>
+          <w:sz w:val="18"/>
+          <w:szCs w:val="18"/>
+          <w:lang w:val="en-US"/>
+        </w:rPr>
+      </w:pPr>
+      <w:r>
+        <w:rPr>
+          <w:rFonts w:ascii="Courier New" w:hAnsi="Courier New" w:cs="Courier New"/>
+          <w:sz w:val="18"/>
+          <w:szCs w:val="18"/>
+          <w:lang w:val="en-US"/>
+        </w:rPr>
+        <w:tab/>
+      </w:r>
+      <w:r>
+        <w:rPr>
+          <w:rFonts w:ascii="Courier New" w:hAnsi="Courier New" w:cs="Courier New"/>
+          <w:sz w:val="18"/>
+          <w:szCs w:val="18"/>
+          <w:lang w:val="en-US"/>
+        </w:rPr>
+        <w:tab/>
+      </w:r>
+      <w:r>
+        <w:rPr>
+          <w:rFonts w:ascii="Courier New" w:hAnsi="Courier New" w:cs="Courier New"/>
+          <w:sz w:val="18"/>
+          <w:szCs w:val="18"/>
+          <w:lang w:val="en-US"/>
+        </w:rPr>
+        <w:tab/>
+      </w:r>
+      <w:r>
+        <w:rPr>
+          <w:rFonts w:ascii="Courier New" w:hAnsi="Courier New" w:cs="Courier New"/>
+          <w:sz w:val="18"/>
+          <w:szCs w:val="18"/>
+          <w:lang w:val="en-US"/>
+        </w:rPr>
+        <w:tab/>
+      </w:r>
+      <w:proofErr w:type="gramStart"/>
+      <w:r>
+        <w:rPr>
+          <w:rFonts w:ascii="Courier New" w:hAnsi="Courier New" w:cs="Courier New"/>
+          <w:sz w:val="18"/>
+          <w:szCs w:val="18"/>
+          <w:lang w:val="en-US"/>
+        </w:rPr>
+        <w:t>int</w:t>
+      </w:r>
+      <w:proofErr w:type="gramEnd"/>
+      <w:r>
+        <w:rPr>
+          <w:rFonts w:ascii="Courier New" w:hAnsi="Courier New" w:cs="Courier New"/>
+          <w:sz w:val="18"/>
+          <w:szCs w:val="18"/>
+          <w:lang w:val="en-US"/>
+        </w:rPr>
+        <w:t xml:space="preserve"> n = Integer.parseInt(tokenizer.nextToken());</w:t>
+      </w:r>
+    </w:p>
+    <w:p>
+      <w:pPr>
+        <w:pStyle w:val="Sinespaciado"/>
+        <w:rPr>
+          <w:rFonts w:ascii="Courier New" w:hAnsi="Courier New" w:cs="Courier New"/>
+          <w:sz w:val="18"/>
+          <w:szCs w:val="18"/>
+          <w:lang w:val="en-US"/>
+        </w:rPr>
+      </w:pPr>
+      <w:r>
+        <w:rPr>
+          <w:rFonts w:ascii="Courier New" w:hAnsi="Courier New" w:cs="Courier New"/>
+          <w:sz w:val="18"/>
+          <w:szCs w:val="18"/>
+          <w:lang w:val="en-US"/>
+        </w:rPr>
+        <w:tab/>
+      </w:r>
+      <w:r>
+        <w:rPr>
+          <w:rFonts w:ascii="Courier New" w:hAnsi="Courier New" w:cs="Courier New"/>
+          <w:sz w:val="18"/>
+          <w:szCs w:val="18"/>
+          <w:lang w:val="en-US"/>
+        </w:rPr>
+        <w:tab/>
+      </w:r>
+      <w:r>
+        <w:rPr>
+          <w:rFonts w:ascii="Courier New" w:hAnsi="Courier New" w:cs="Courier New"/>
+          <w:sz w:val="18"/>
+          <w:szCs w:val="18"/>
+          <w:lang w:val="en-US"/>
+        </w:rPr>
+        <w:tab/>
+      </w:r>
+      <w:r>
+        <w:rPr>
+          <w:rFonts w:ascii="Courier New" w:hAnsi="Courier New" w:cs="Courier New"/>
+          <w:sz w:val="18"/>
+          <w:szCs w:val="18"/>
+          <w:lang w:val="en-US"/>
+        </w:rPr>
+        <w:tab/>
+      </w:r>
+      <w:proofErr w:type="gramStart"/>
+      <w:r>
+        <w:rPr>
+          <w:rFonts w:ascii="Courier New" w:hAnsi="Courier New" w:cs="Courier New"/>
+          <w:sz w:val="18"/>
+          <w:szCs w:val="18"/>
+          <w:lang w:val="en-US"/>
+        </w:rPr>
+        <w:t>int</w:t>
+      </w:r>
+      <w:proofErr w:type="gramEnd"/>
+      <w:r>
+        <w:rPr>
+          <w:rFonts w:ascii="Courier New" w:hAnsi="Courier New" w:cs="Courier New"/>
+          <w:sz w:val="18"/>
+          <w:szCs w:val="18"/>
+          <w:lang w:val="en-US"/>
+        </w:rPr>
+        <w:t xml:space="preserve"> m = Integer.parseInt(tokenizer.nextToken());</w:t>
+      </w:r>
+    </w:p>
+    <w:p>
+      <w:pPr>
+        <w:pStyle w:val="Sinespaciado"/>
+        <w:rPr>
+          <w:rFonts w:ascii="Courier New" w:hAnsi="Courier New" w:cs="Courier New"/>
+          <w:sz w:val="18"/>
+          <w:szCs w:val="18"/>
+          <w:lang w:val="en-US"/>
+        </w:rPr>
+      </w:pPr>
+      <w:r>
+        <w:rPr>
+          <w:rFonts w:ascii="Courier New" w:hAnsi="Courier New" w:cs="Courier New"/>
+          <w:sz w:val="18"/>
+          <w:szCs w:val="18"/>
+          <w:lang w:val="en-US"/>
+        </w:rPr>
+        <w:tab/>
+      </w:r>
+      <w:r>
+        <w:rPr>
+          <w:rFonts w:ascii="Courier New" w:hAnsi="Courier New" w:cs="Courier New"/>
+          <w:sz w:val="18"/>
+          <w:szCs w:val="18"/>
+          <w:lang w:val="en-US"/>
+        </w:rPr>
+        <w:tab/>
+      </w:r>
+      <w:r>
+        <w:rPr>
+          <w:rFonts w:ascii="Courier New" w:hAnsi="Courier New" w:cs="Courier New"/>
+          <w:sz w:val="18"/>
+          <w:szCs w:val="18"/>
+          <w:lang w:val="en-US"/>
+        </w:rPr>
+        <w:tab/>
+      </w:r>
+      <w:r>
+        <w:rPr>
+          <w:rFonts w:ascii="Courier New" w:hAnsi="Courier New" w:cs="Courier New"/>
+          <w:sz w:val="18"/>
+          <w:szCs w:val="18"/>
+          <w:lang w:val="en-US"/>
+        </w:rPr>
+        <w:tab/>
+      </w:r>
+    </w:p>
+    <w:p>
+      <w:pPr>
+        <w:pStyle w:val="Sinespaciado"/>
+        <w:rPr>
+          <w:rFonts w:ascii="Courier New" w:hAnsi="Courier New" w:cs="Courier New"/>
+          <w:sz w:val="18"/>
+          <w:szCs w:val="18"/>
+          <w:lang w:val="en-US"/>
+        </w:rPr>
+      </w:pPr>
+      <w:r>
+        <w:rPr>
+          <w:rFonts w:ascii="Courier New" w:hAnsi="Courier New" w:cs="Courier New"/>
+          <w:sz w:val="18"/>
+          <w:szCs w:val="18"/>
+          <w:lang w:val="en-US"/>
+        </w:rPr>
+        <w:tab/>
+      </w:r>
+      <w:r>
+        <w:rPr>
+          <w:rFonts w:ascii="Courier New" w:hAnsi="Courier New" w:cs="Courier New"/>
+          <w:sz w:val="18"/>
+          <w:szCs w:val="18"/>
+          <w:lang w:val="en-US"/>
+        </w:rPr>
+        <w:tab/>
+      </w:r>
+      <w:r>
+        <w:rPr>
+          <w:rFonts w:ascii="Courier New" w:hAnsi="Courier New" w:cs="Courier New"/>
+          <w:sz w:val="18"/>
+          <w:szCs w:val="18"/>
+          <w:lang w:val="en-US"/>
+        </w:rPr>
+        <w:tab/>
+      </w:r>
+      <w:r>
+        <w:rPr>
+          <w:rFonts w:ascii="Courier New" w:hAnsi="Courier New" w:cs="Courier New"/>
+          <w:sz w:val="18"/>
+          <w:szCs w:val="18"/>
+          <w:lang w:val="en-US"/>
+        </w:rPr>
+        <w:tab/>
+      </w:r>
+      <w:proofErr w:type="gramStart"/>
+      <w:r>
+        <w:rPr>
+          <w:rFonts w:ascii="Courier New" w:hAnsi="Courier New" w:cs="Courier New"/>
+          <w:sz w:val="18"/>
+          <w:szCs w:val="18"/>
+          <w:lang w:val="en-US"/>
+        </w:rPr>
+        <w:t>int</w:t>
+      </w:r>
+      <w:proofErr w:type="gramEnd"/>
+      <w:r>
+        <w:rPr>
+          <w:rFonts w:ascii="Courier New" w:hAnsi="Courier New" w:cs="Courier New"/>
+          <w:sz w:val="18"/>
+          <w:szCs w:val="18"/>
+          <w:lang w:val="en-US"/>
+        </w:rPr>
+        <w:t xml:space="preserve"> c = 0;</w:t>
+      </w:r>
+    </w:p>
+    <w:p>
+      <w:pPr>
+        <w:pStyle w:val="Sinespaciado"/>
+        <w:rPr>
+          <w:rFonts w:ascii="Courier New" w:hAnsi="Courier New" w:cs="Courier New"/>
+          <w:sz w:val="18"/>
+          <w:szCs w:val="18"/>
+          <w:lang w:val="en-US"/>
+        </w:rPr>
+      </w:pPr>
+    </w:p>
+    <w:p>
+      <w:pPr>
+        <w:pStyle w:val="Sinespaciado"/>
+        <w:rPr>
+          <w:rFonts w:ascii="Courier New" w:hAnsi="Courier New" w:cs="Courier New"/>
+          <w:sz w:val="18"/>
+          <w:szCs w:val="18"/>
+          <w:lang w:val="en-US"/>
+        </w:rPr>
+      </w:pPr>
+      <w:r>
+        <w:rPr>
+          <w:rFonts w:ascii="Courier New" w:hAnsi="Courier New" w:cs="Courier New"/>
+          <w:sz w:val="18"/>
+          <w:szCs w:val="18"/>
+          <w:lang w:val="en-US"/>
+        </w:rPr>
+        <w:tab/>
+      </w:r>
+      <w:r>
+        <w:rPr>
+          <w:rFonts w:ascii="Courier New" w:hAnsi="Courier New" w:cs="Courier New"/>
+          <w:sz w:val="18"/>
+          <w:szCs w:val="18"/>
+          <w:lang w:val="en-US"/>
+        </w:rPr>
+        <w:tab/>
+      </w:r>
+      <w:r>
+        <w:rPr>
+          <w:rFonts w:ascii="Courier New" w:hAnsi="Courier New" w:cs="Courier New"/>
+          <w:sz w:val="18"/>
+          <w:szCs w:val="18"/>
+          <w:lang w:val="en-US"/>
+        </w:rPr>
+        <w:tab/>
+      </w:r>
+      <w:r>
+        <w:rPr>
+          <w:rFonts w:ascii="Courier New" w:hAnsi="Courier New" w:cs="Courier New"/>
+          <w:sz w:val="18"/>
+          <w:szCs w:val="18"/>
+          <w:lang w:val="en-US"/>
+        </w:rPr>
+        <w:tab/>
+      </w:r>
+      <w:proofErr w:type="gramStart"/>
+      <w:r>
+        <w:rPr>
+          <w:rFonts w:ascii="Courier New" w:hAnsi="Courier New" w:cs="Courier New"/>
+          <w:sz w:val="18"/>
+          <w:szCs w:val="18"/>
+          <w:lang w:val="en-US"/>
+        </w:rPr>
+        <w:t>for</w:t>
+      </w:r>
+      <w:proofErr w:type="gramEnd"/>
+      <w:r>
+        <w:rPr>
+          <w:rFonts w:ascii="Courier New" w:hAnsi="Courier New" w:cs="Courier New"/>
+          <w:sz w:val="18"/>
+          <w:szCs w:val="18"/>
+          <w:lang w:val="en-US"/>
+        </w:rPr>
+        <w:t xml:space="preserve"> (int i=n; i&lt;=m; i++) {</w:t>
+      </w:r>
+    </w:p>
+    <w:p>
+      <w:pPr>
+        <w:pStyle w:val="Sinespaciado"/>
+        <w:rPr>
+          <w:rFonts w:ascii="Courier New" w:hAnsi="Courier New" w:cs="Courier New"/>
+          <w:sz w:val="18"/>
+          <w:szCs w:val="18"/>
+          <w:lang w:val="en-US"/>
+        </w:rPr>
+      </w:pPr>
+      <w:r>
+        <w:rPr>
+          <w:rFonts w:ascii="Courier New" w:hAnsi="Courier New" w:cs="Courier New"/>
+          <w:sz w:val="18"/>
+          <w:szCs w:val="18"/>
+          <w:lang w:val="en-US"/>
+        </w:rPr>
+        <w:tab/>
+      </w:r>
+      <w:r>
+        <w:rPr>
+          <w:rFonts w:ascii="Courier New" w:hAnsi="Courier New" w:cs="Courier New"/>
+          <w:sz w:val="18"/>
+          <w:szCs w:val="18"/>
+          <w:lang w:val="en-US"/>
+        </w:rPr>
+        <w:tab/>
+      </w:r>
+      <w:r>
+        <w:rPr>
+          <w:rFonts w:ascii="Courier New" w:hAnsi="Courier New" w:cs="Courier New"/>
+          <w:sz w:val="18"/>
+          <w:szCs w:val="18"/>
+          <w:lang w:val="en-US"/>
+        </w:rPr>
+        <w:tab/>
+      </w:r>
+      <w:r>
+        <w:rPr>
+          <w:rFonts w:ascii="Courier New" w:hAnsi="Courier New" w:cs="Courier New"/>
+          <w:sz w:val="18"/>
+          <w:szCs w:val="18"/>
+          <w:lang w:val="en-US"/>
+        </w:rPr>
+        <w:tab/>
+      </w:r>
+      <w:r>
+        <w:rPr>
+          <w:rFonts w:ascii="Courier New" w:hAnsi="Courier New" w:cs="Courier New"/>
+          <w:sz w:val="18"/>
+          <w:szCs w:val="18"/>
+          <w:lang w:val="en-US"/>
+        </w:rPr>
+        <w:tab/>
+        <w:t xml:space="preserve">c += </w:t>
+      </w:r>
+      <w:proofErr w:type="gramStart"/>
+      <w:r>
+        <w:rPr>
+          <w:rFonts w:ascii="Courier New" w:hAnsi="Courier New" w:cs="Courier New"/>
+          <w:sz w:val="18"/>
+          <w:szCs w:val="18"/>
+          <w:lang w:val="en-US"/>
+        </w:rPr>
+        <w:t>different(</w:t>
+      </w:r>
+      <w:proofErr w:type="gramEnd"/>
+      <w:r>
+        <w:rPr>
+          <w:rFonts w:ascii="Courier New" w:hAnsi="Courier New" w:cs="Courier New"/>
+          <w:sz w:val="18"/>
+          <w:szCs w:val="18"/>
+          <w:lang w:val="en-US"/>
+        </w:rPr>
+        <w:t>i);</w:t>
+      </w:r>
+    </w:p>
+    <w:p>
+      <w:pPr>
+        <w:pStyle w:val="Sinespaciado"/>
+        <w:rPr>
+          <w:rFonts w:ascii="Courier New" w:hAnsi="Courier New" w:cs="Courier New"/>
+          <w:sz w:val="18"/>
+          <w:szCs w:val="18"/>
+          <w:lang w:val="en-US"/>
+        </w:rPr>
+      </w:pPr>
+      <w:r>
+        <w:rPr>
+          <w:rFonts w:ascii="Courier New" w:hAnsi="Courier New" w:cs="Courier New"/>
+          <w:sz w:val="18"/>
+          <w:szCs w:val="18"/>
+          <w:lang w:val="en-US"/>
+        </w:rPr>
+        <w:tab/>
+      </w:r>
+      <w:r>
+        <w:rPr>
+          <w:rFonts w:ascii="Courier New" w:hAnsi="Courier New" w:cs="Courier New"/>
+          <w:sz w:val="18"/>
+          <w:szCs w:val="18"/>
+          <w:lang w:val="en-US"/>
+        </w:rPr>
+        <w:tab/>
+      </w:r>
+      <w:r>
+        <w:rPr>
+          <w:rFonts w:ascii="Courier New" w:hAnsi="Courier New" w:cs="Courier New"/>
+          <w:sz w:val="18"/>
+          <w:szCs w:val="18"/>
+          <w:lang w:val="en-US"/>
+        </w:rPr>
+        <w:tab/>
+      </w:r>
+      <w:r>
+        <w:rPr>
+          <w:rFonts w:ascii="Courier New" w:hAnsi="Courier New" w:cs="Courier New"/>
+          <w:sz w:val="18"/>
+          <w:szCs w:val="18"/>
+          <w:lang w:val="en-US"/>
+        </w:rPr>
+        <w:tab/>
+        <w:t>}</w:t>
+      </w:r>
+    </w:p>
+    <w:p>
+      <w:pPr>
+        <w:pStyle w:val="Sinespaciado"/>
+        <w:rPr>
+          <w:rFonts w:ascii="Courier New" w:hAnsi="Courier New" w:cs="Courier New"/>
+          <w:sz w:val="18"/>
+          <w:szCs w:val="18"/>
+          <w:lang w:val="en-US"/>
+        </w:rPr>
+      </w:pPr>
+      <w:r>
+        <w:rPr>
+          <w:rFonts w:ascii="Courier New" w:hAnsi="Courier New" w:cs="Courier New"/>
+          <w:sz w:val="18"/>
+          <w:szCs w:val="18"/>
+          <w:lang w:val="en-US"/>
+        </w:rPr>
+        <w:tab/>
+      </w:r>
+      <w:r>
+        <w:rPr>
+          <w:rFonts w:ascii="Courier New" w:hAnsi="Courier New" w:cs="Courier New"/>
+          <w:sz w:val="18"/>
+          <w:szCs w:val="18"/>
+          <w:lang w:val="en-US"/>
+        </w:rPr>
+        <w:tab/>
+      </w:r>
+      <w:r>
+        <w:rPr>
+          <w:rFonts w:ascii="Courier New" w:hAnsi="Courier New" w:cs="Courier New"/>
+          <w:sz w:val="18"/>
+          <w:szCs w:val="18"/>
+          <w:lang w:val="en-US"/>
+        </w:rPr>
+        <w:tab/>
+      </w:r>
+      <w:r>
+        <w:rPr>
+          <w:rFonts w:ascii="Courier New" w:hAnsi="Courier New" w:cs="Courier New"/>
+          <w:sz w:val="18"/>
+          <w:szCs w:val="18"/>
+          <w:lang w:val="en-US"/>
+        </w:rPr>
+        <w:tab/>
+      </w:r>
+    </w:p>
+    <w:p>
+      <w:pPr>
+        <w:pStyle w:val="Sinespaciado"/>
+        <w:rPr>
+          <w:rFonts w:ascii="Courier New" w:hAnsi="Courier New" w:cs="Courier New"/>
+          <w:sz w:val="18"/>
+          <w:szCs w:val="18"/>
+          <w:lang w:val="en-US"/>
+        </w:rPr>
+      </w:pPr>
+      <w:r>
+        <w:rPr>
+          <w:rFonts w:ascii="Courier New" w:hAnsi="Courier New" w:cs="Courier New"/>
+          <w:sz w:val="18"/>
+          <w:szCs w:val="18"/>
+          <w:lang w:val="en-US"/>
+        </w:rPr>
+        <w:tab/>
+      </w:r>
+      <w:r>
+        <w:rPr>
+          <w:rFonts w:ascii="Courier New" w:hAnsi="Courier New" w:cs="Courier New"/>
+          <w:sz w:val="18"/>
+          <w:szCs w:val="18"/>
+          <w:lang w:val="en-US"/>
+        </w:rPr>
+        <w:tab/>
+      </w:r>
+      <w:r>
+        <w:rPr>
+          <w:rFonts w:ascii="Courier New" w:hAnsi="Courier New" w:cs="Courier New"/>
+          <w:sz w:val="18"/>
+          <w:szCs w:val="18"/>
+          <w:lang w:val="en-US"/>
+        </w:rPr>
+        <w:tab/>
+      </w:r>
+      <w:r>
+        <w:rPr>
+          <w:rFonts w:ascii="Courier New" w:hAnsi="Courier New" w:cs="Courier New"/>
+          <w:sz w:val="18"/>
+          <w:szCs w:val="18"/>
+          <w:lang w:val="en-US"/>
+        </w:rPr>
+        <w:tab/>
+        <w:t>System.out.println(c);</w:t>
+      </w:r>
+    </w:p>
+    <w:p>
+      <w:pPr>
+        <w:pStyle w:val="Sinespaciado"/>
+        <w:rPr>
+          <w:rFonts w:ascii="Courier New" w:hAnsi="Courier New" w:cs="Courier New"/>
+          <w:sz w:val="18"/>
+          <w:szCs w:val="18"/>
+          <w:lang w:val="en-US"/>
+        </w:rPr>
+      </w:pPr>
+      <w:r>
+        <w:rPr>
+          <w:rFonts w:ascii="Courier New" w:hAnsi="Courier New" w:cs="Courier New"/>
+          <w:sz w:val="18"/>
+          <w:szCs w:val="18"/>
+          <w:lang w:val="en-US"/>
+        </w:rPr>
+        <w:tab/>
+      </w:r>
+      <w:r>
+        <w:rPr>
+          <w:rFonts w:ascii="Courier New" w:hAnsi="Courier New" w:cs="Courier New"/>
+          <w:sz w:val="18"/>
+          <w:szCs w:val="18"/>
+          <w:lang w:val="en-US"/>
+        </w:rPr>
+        <w:tab/>
+      </w:r>
+      <w:r>
+        <w:rPr>
+          <w:rFonts w:ascii="Courier New" w:hAnsi="Courier New" w:cs="Courier New"/>
+          <w:sz w:val="18"/>
+          <w:szCs w:val="18"/>
+          <w:lang w:val="en-US"/>
+        </w:rPr>
+        <w:tab/>
+        <w:t>}</w:t>
+      </w:r>
+    </w:p>
+    <w:p>
+      <w:pPr>
+        <w:pStyle w:val="Sinespaciado"/>
+        <w:rPr>
+          <w:rFonts w:ascii="Courier New" w:hAnsi="Courier New" w:cs="Courier New"/>
+          <w:sz w:val="18"/>
+          <w:szCs w:val="18"/>
+          <w:lang w:val="en-US"/>
+        </w:rPr>
+      </w:pPr>
+    </w:p>
+    <w:p>
+      <w:pPr>
+        <w:pStyle w:val="Sinespaciado"/>
+        <w:rPr>
+          <w:rFonts w:ascii="Courier New" w:hAnsi="Courier New" w:cs="Courier New"/>
+          <w:sz w:val="18"/>
+          <w:szCs w:val="18"/>
+          <w:lang w:val="en-US"/>
+        </w:rPr>
+      </w:pPr>
+      <w:r>
+        <w:rPr>
+          <w:rFonts w:ascii="Courier New" w:hAnsi="Courier New" w:cs="Courier New"/>
+          <w:sz w:val="18"/>
+          <w:szCs w:val="18"/>
+          <w:lang w:val="en-US"/>
+        </w:rPr>
+        <w:tab/>
+      </w:r>
+      <w:r>
+        <w:rPr>
+          <w:rFonts w:ascii="Courier New" w:hAnsi="Courier New" w:cs="Courier New"/>
+          <w:sz w:val="18"/>
+          <w:szCs w:val="18"/>
+          <w:lang w:val="en-US"/>
+        </w:rPr>
+        <w:tab/>
+      </w:r>
+      <w:r>
+        <w:rPr>
+          <w:rFonts w:ascii="Courier New" w:hAnsi="Courier New" w:cs="Courier New"/>
+          <w:sz w:val="18"/>
+          <w:szCs w:val="18"/>
+          <w:lang w:val="en-US"/>
+        </w:rPr>
+        <w:tab/>
+      </w:r>
+      <w:proofErr w:type="gramStart"/>
+      <w:r>
+        <w:rPr>
+          <w:rFonts w:ascii="Courier New" w:hAnsi="Courier New" w:cs="Courier New"/>
+          <w:sz w:val="18"/>
+          <w:szCs w:val="18"/>
+          <w:lang w:val="en-US"/>
+        </w:rPr>
+        <w:t>reader.close(</w:t>
+      </w:r>
+      <w:proofErr w:type="gramEnd"/>
+      <w:r>
+        <w:rPr>
+          <w:rFonts w:ascii="Courier New" w:hAnsi="Courier New" w:cs="Courier New"/>
+          <w:sz w:val="18"/>
+          <w:szCs w:val="18"/>
+          <w:lang w:val="en-US"/>
+        </w:rPr>
+        <w:t>);</w:t>
+      </w:r>
+    </w:p>
+    <w:p>
+      <w:pPr>
+        <w:pStyle w:val="Sinespaciado"/>
+        <w:rPr>
+          <w:rFonts w:ascii="Courier New" w:hAnsi="Courier New" w:cs="Courier New"/>
+          <w:sz w:val="18"/>
+          <w:szCs w:val="18"/>
+          <w:lang w:val="en-US"/>
+        </w:rPr>
+      </w:pPr>
+    </w:p>
+    <w:p>
+      <w:pPr>
+        <w:pStyle w:val="Sinespaciado"/>
+        <w:rPr>
+          <w:rFonts w:ascii="Courier New" w:hAnsi="Courier New" w:cs="Courier New"/>
+          <w:sz w:val="18"/>
+          <w:szCs w:val="18"/>
+          <w:lang w:val="en-US"/>
+        </w:rPr>
+      </w:pPr>
+      <w:r>
+        <w:rPr>
+          <w:rFonts w:ascii="Courier New" w:hAnsi="Courier New" w:cs="Courier New"/>
+          <w:sz w:val="18"/>
+          <w:szCs w:val="18"/>
+          <w:lang w:val="en-US"/>
+        </w:rPr>
+        <w:tab/>
+      </w:r>
+      <w:r>
+        <w:rPr>
+          <w:rFonts w:ascii="Courier New" w:hAnsi="Courier New" w:cs="Courier New"/>
+          <w:sz w:val="18"/>
+          <w:szCs w:val="18"/>
+          <w:lang w:val="en-US"/>
+        </w:rPr>
+        <w:tab/>
+        <w:t>} catch (Exception e) {</w:t>
+      </w:r>
+    </w:p>
+    <w:p>
+      <w:pPr>
+        <w:pStyle w:val="Sinespaciado"/>
+        <w:rPr>
+          <w:rFonts w:ascii="Courier New" w:hAnsi="Courier New" w:cs="Courier New"/>
+          <w:sz w:val="18"/>
+          <w:szCs w:val="18"/>
+          <w:lang w:val="en-US"/>
+        </w:rPr>
+      </w:pPr>
+      <w:r>
+        <w:rPr>
+          <w:rFonts w:ascii="Courier New" w:hAnsi="Courier New" w:cs="Courier New"/>
+          <w:sz w:val="18"/>
+          <w:szCs w:val="18"/>
+          <w:lang w:val="en-US"/>
+        </w:rPr>
+        <w:tab/>
+      </w:r>
+      <w:r>
+        <w:rPr>
+          <w:rFonts w:ascii="Courier New" w:hAnsi="Courier New" w:cs="Courier New"/>
+          <w:sz w:val="18"/>
+          <w:szCs w:val="18"/>
+          <w:lang w:val="en-US"/>
+        </w:rPr>
+        <w:tab/>
+      </w:r>
+      <w:r>
+        <w:rPr>
+          <w:rFonts w:ascii="Courier New" w:hAnsi="Courier New" w:cs="Courier New"/>
+          <w:sz w:val="18"/>
+          <w:szCs w:val="18"/>
+          <w:lang w:val="en-US"/>
+        </w:rPr>
+        <w:tab/>
+      </w:r>
+      <w:proofErr w:type="gramStart"/>
+      <w:r>
+        <w:rPr>
+          <w:rFonts w:ascii="Courier New" w:hAnsi="Courier New" w:cs="Courier New"/>
+          <w:sz w:val="18"/>
+          <w:szCs w:val="18"/>
+          <w:lang w:val="en-US"/>
+        </w:rPr>
+        <w:t>e.printStackTrace(</w:t>
+      </w:r>
+      <w:proofErr w:type="gramEnd"/>
+      <w:r>
+        <w:rPr>
+          <w:rFonts w:ascii="Courier New" w:hAnsi="Courier New" w:cs="Courier New"/>
+          <w:sz w:val="18"/>
+          <w:szCs w:val="18"/>
+          <w:lang w:val="en-US"/>
+        </w:rPr>
+        <w:t>);</w:t>
+      </w:r>
+    </w:p>
+    <w:p>
+      <w:pPr>
+        <w:pStyle w:val="Sinespaciado"/>
+        <w:rPr>
+          <w:rFonts w:ascii="Courier New" w:hAnsi="Courier New" w:cs="Courier New"/>
+          <w:sz w:val="18"/>
+          <w:szCs w:val="18"/>
+          <w:lang w:val="en-US"/>
+        </w:rPr>
+      </w:pPr>
+      <w:r>
+        <w:rPr>
+          <w:rFonts w:ascii="Courier New" w:hAnsi="Courier New" w:cs="Courier New"/>
+          <w:sz w:val="18"/>
+          <w:szCs w:val="18"/>
+          <w:lang w:val="en-US"/>
+        </w:rPr>
+        <w:tab/>
+      </w:r>
+      <w:r>
+        <w:rPr>
+          <w:rFonts w:ascii="Courier New" w:hAnsi="Courier New" w:cs="Courier New"/>
+          <w:sz w:val="18"/>
+          <w:szCs w:val="18"/>
+          <w:lang w:val="en-US"/>
+        </w:rPr>
+        <w:tab/>
+        <w:t>}</w:t>
+      </w:r>
+    </w:p>
+    <w:p>
+      <w:pPr>
+        <w:pStyle w:val="Sinespaciado"/>
+        <w:rPr>
+          <w:rFonts w:ascii="Courier New" w:hAnsi="Courier New" w:cs="Courier New"/>
+          <w:sz w:val="18"/>
+          <w:szCs w:val="18"/>
+          <w:lang w:val="en-US"/>
+        </w:rPr>
+      </w:pPr>
+      <w:r>
+        <w:rPr>
+          <w:rFonts w:ascii="Courier New" w:hAnsi="Courier New" w:cs="Courier New"/>
+          <w:sz w:val="18"/>
+          <w:szCs w:val="18"/>
+          <w:lang w:val="en-US"/>
+        </w:rPr>
+        <w:tab/>
+        <w:t>}</w:t>
+      </w:r>
+    </w:p>
+    <w:p>
+      <w:pPr>
+        <w:pStyle w:val="Sinespaciado"/>
+        <w:rPr>
+          <w:rFonts w:ascii="Courier New" w:hAnsi="Courier New" w:cs="Courier New"/>
+          <w:sz w:val="18"/>
+          <w:szCs w:val="18"/>
+          <w:lang w:val="en-US"/>
+        </w:rPr>
+      </w:pPr>
+    </w:p>
+    <w:p>
+      <w:pPr>
+        <w:pStyle w:val="Sinespaciado"/>
+        <w:rPr>
+          <w:rFonts w:ascii="Courier New" w:hAnsi="Courier New" w:cs="Courier New"/>
+          <w:sz w:val="18"/>
+          <w:szCs w:val="18"/>
+          <w:lang w:val="en-US"/>
+        </w:rPr>
+      </w:pPr>
+      <w:r>
+        <w:rPr>
+          <w:rFonts w:ascii="Courier New" w:hAnsi="Courier New" w:cs="Courier New"/>
+          <w:sz w:val="18"/>
+          <w:szCs w:val="18"/>
+          <w:lang w:val="en-US"/>
+        </w:rPr>
+        <w:tab/>
+      </w:r>
+      <w:proofErr w:type="gramStart"/>
+      <w:r>
+        <w:rPr>
+          <w:rFonts w:ascii="Courier New" w:hAnsi="Courier New" w:cs="Courier New"/>
+          <w:sz w:val="18"/>
+          <w:szCs w:val="18"/>
+          <w:lang w:val="en-US"/>
+        </w:rPr>
+        <w:t>public</w:t>
+      </w:r>
+      <w:proofErr w:type="gramEnd"/>
+      <w:r>
+        <w:rPr>
+          <w:rFonts w:ascii="Courier New" w:hAnsi="Courier New" w:cs="Courier New"/>
+          <w:sz w:val="18"/>
+          <w:szCs w:val="18"/>
+          <w:lang w:val="en-US"/>
+        </w:rPr>
+        <w:t xml:space="preserve"> static int different(int arg) {</w:t>
+      </w:r>
+    </w:p>
+    <w:p>
+      <w:pPr>
+        <w:pStyle w:val="Sinespaciado"/>
+        <w:rPr>
+          <w:rFonts w:ascii="Courier New" w:hAnsi="Courier New" w:cs="Courier New"/>
+          <w:sz w:val="18"/>
+          <w:szCs w:val="18"/>
+          <w:lang w:val="en-US"/>
+        </w:rPr>
+      </w:pPr>
+      <w:r>
+        <w:rPr>
+          <w:rFonts w:ascii="Courier New" w:hAnsi="Courier New" w:cs="Courier New"/>
+          <w:sz w:val="18"/>
+          <w:szCs w:val="18"/>
+          <w:lang w:val="en-US"/>
+        </w:rPr>
+        <w:tab/>
+      </w:r>
+      <w:r>
+        <w:rPr>
+          <w:rFonts w:ascii="Courier New" w:hAnsi="Courier New" w:cs="Courier New"/>
+          <w:sz w:val="18"/>
+          <w:szCs w:val="18"/>
+          <w:lang w:val="en-US"/>
+        </w:rPr>
+        <w:tab/>
+      </w:r>
+      <w:proofErr w:type="gramStart"/>
+      <w:r>
+        <w:rPr>
+          <w:rFonts w:ascii="Courier New" w:hAnsi="Courier New" w:cs="Courier New"/>
+          <w:sz w:val="18"/>
+          <w:szCs w:val="18"/>
+          <w:lang w:val="en-US"/>
+        </w:rPr>
+        <w:t>int[</w:t>
+      </w:r>
+      <w:proofErr w:type="gramEnd"/>
+      <w:r>
+        <w:rPr>
+          <w:rFonts w:ascii="Courier New" w:hAnsi="Courier New" w:cs="Courier New"/>
+          <w:sz w:val="18"/>
+          <w:szCs w:val="18"/>
+          <w:lang w:val="en-US"/>
+        </w:rPr>
+        <w:t>] dig = new int[12];</w:t>
+      </w:r>
+    </w:p>
+    <w:p>
+      <w:pPr>
+        <w:pStyle w:val="Sinespaciado"/>
+        <w:rPr>
+          <w:rFonts w:ascii="Courier New" w:hAnsi="Courier New" w:cs="Courier New"/>
+          <w:sz w:val="18"/>
+          <w:szCs w:val="18"/>
+          <w:lang w:val="en-US"/>
+        </w:rPr>
+      </w:pPr>
+    </w:p>
+    <w:p>
+      <w:pPr>
+        <w:pStyle w:val="Sinespaciado"/>
+        <w:rPr>
+          <w:rFonts w:ascii="Courier New" w:hAnsi="Courier New" w:cs="Courier New"/>
+          <w:sz w:val="18"/>
+          <w:szCs w:val="18"/>
+          <w:lang w:val="en-US"/>
+        </w:rPr>
+      </w:pPr>
+      <w:r>
+        <w:rPr>
+          <w:rFonts w:ascii="Courier New" w:hAnsi="Courier New" w:cs="Courier New"/>
+          <w:sz w:val="18"/>
+          <w:szCs w:val="18"/>
+          <w:lang w:val="en-US"/>
+        </w:rPr>
+        <w:tab/>
+      </w:r>
+      <w:r>
+        <w:rPr>
+          <w:rFonts w:ascii="Courier New" w:hAnsi="Courier New" w:cs="Courier New"/>
+          <w:sz w:val="18"/>
+          <w:szCs w:val="18"/>
+          <w:lang w:val="en-US"/>
+        </w:rPr>
+        <w:tab/>
+      </w:r>
+      <w:proofErr w:type="gramStart"/>
+      <w:r>
+        <w:rPr>
+          <w:rFonts w:ascii="Courier New" w:hAnsi="Courier New" w:cs="Courier New"/>
+          <w:sz w:val="18"/>
+          <w:szCs w:val="18"/>
+          <w:lang w:val="en-US"/>
+        </w:rPr>
+        <w:t>for</w:t>
+      </w:r>
+      <w:proofErr w:type="gramEnd"/>
+      <w:r>
+        <w:rPr>
+          <w:rFonts w:ascii="Courier New" w:hAnsi="Courier New" w:cs="Courier New"/>
+          <w:sz w:val="18"/>
+          <w:szCs w:val="18"/>
+          <w:lang w:val="en-US"/>
+        </w:rPr>
+        <w:t xml:space="preserve"> (int i = 0; i &lt; 12; i++) {</w:t>
+      </w:r>
+    </w:p>
+    <w:p>
+      <w:pPr>
+        <w:pStyle w:val="Sinespaciado"/>
+        <w:rPr>
+          <w:rFonts w:ascii="Courier New" w:hAnsi="Courier New" w:cs="Courier New"/>
+          <w:sz w:val="18"/>
+          <w:szCs w:val="18"/>
+          <w:lang w:val="en-US"/>
+        </w:rPr>
+      </w:pPr>
+      <w:r>
+        <w:rPr>
+          <w:rFonts w:ascii="Courier New" w:hAnsi="Courier New" w:cs="Courier New"/>
+          <w:sz w:val="18"/>
+          <w:szCs w:val="18"/>
+          <w:lang w:val="en-US"/>
+        </w:rPr>
+        <w:tab/>
+      </w:r>
+      <w:r>
+        <w:rPr>
+          <w:rFonts w:ascii="Courier New" w:hAnsi="Courier New" w:cs="Courier New"/>
+          <w:sz w:val="18"/>
+          <w:szCs w:val="18"/>
+          <w:lang w:val="en-US"/>
+        </w:rPr>
+        <w:tab/>
+      </w:r>
+      <w:r>
+        <w:rPr>
+          <w:rFonts w:ascii="Courier New" w:hAnsi="Courier New" w:cs="Courier New"/>
+          <w:sz w:val="18"/>
+          <w:szCs w:val="18"/>
+          <w:lang w:val="en-US"/>
+        </w:rPr>
+        <w:tab/>
+      </w:r>
+      <w:proofErr w:type="gramStart"/>
+      <w:r>
+        <w:rPr>
+          <w:rFonts w:ascii="Courier New" w:hAnsi="Courier New" w:cs="Courier New"/>
+          <w:sz w:val="18"/>
+          <w:szCs w:val="18"/>
+          <w:lang w:val="en-US"/>
+        </w:rPr>
+        <w:t>dig[</w:t>
+      </w:r>
+      <w:proofErr w:type="gramEnd"/>
+      <w:r>
+        <w:rPr>
+          <w:rFonts w:ascii="Courier New" w:hAnsi="Courier New" w:cs="Courier New"/>
+          <w:sz w:val="18"/>
+          <w:szCs w:val="18"/>
+          <w:lang w:val="en-US"/>
+        </w:rPr>
+        <w:t>i] = 0;</w:t>
+      </w:r>
+    </w:p>
+    <w:p>
+      <w:pPr>
+        <w:pStyle w:val="Sinespaciado"/>
+        <w:rPr>
+          <w:rFonts w:ascii="Courier New" w:hAnsi="Courier New" w:cs="Courier New"/>
+          <w:sz w:val="18"/>
+          <w:szCs w:val="18"/>
+          <w:lang w:val="en-US"/>
+        </w:rPr>
+      </w:pPr>
+      <w:r>
+        <w:rPr>
+          <w:rFonts w:ascii="Courier New" w:hAnsi="Courier New" w:cs="Courier New"/>
+          <w:sz w:val="18"/>
+          <w:szCs w:val="18"/>
+          <w:lang w:val="en-US"/>
+        </w:rPr>
+        <w:tab/>
+      </w:r>
+      <w:r>
+        <w:rPr>
+          <w:rFonts w:ascii="Courier New" w:hAnsi="Courier New" w:cs="Courier New"/>
+          <w:sz w:val="18"/>
+          <w:szCs w:val="18"/>
+          <w:lang w:val="en-US"/>
+        </w:rPr>
+        <w:tab/>
+        <w:t>}</w:t>
+      </w:r>
+    </w:p>
+    <w:p>
+      <w:pPr>
+        <w:pStyle w:val="Sinespaciado"/>
+        <w:rPr>
+          <w:rFonts w:ascii="Courier New" w:hAnsi="Courier New" w:cs="Courier New"/>
+          <w:sz w:val="18"/>
+          <w:szCs w:val="18"/>
+          <w:lang w:val="en-US"/>
+        </w:rPr>
+      </w:pPr>
+    </w:p>
+    <w:p>
+      <w:pPr>
+        <w:pStyle w:val="Sinespaciado"/>
+        <w:rPr>
+          <w:rFonts w:ascii="Courier New" w:hAnsi="Courier New" w:cs="Courier New"/>
+          <w:sz w:val="18"/>
+          <w:szCs w:val="18"/>
+          <w:lang w:val="en-US"/>
+        </w:rPr>
+      </w:pPr>
+      <w:r>
+        <w:rPr>
+          <w:rFonts w:ascii="Courier New" w:hAnsi="Courier New" w:cs="Courier New"/>
+          <w:sz w:val="18"/>
+          <w:szCs w:val="18"/>
+          <w:lang w:val="en-US"/>
+        </w:rPr>
+        <w:tab/>
+      </w:r>
+      <w:r>
+        <w:rPr>
+          <w:rFonts w:ascii="Courier New" w:hAnsi="Courier New" w:cs="Courier New"/>
+          <w:sz w:val="18"/>
+          <w:szCs w:val="18"/>
+          <w:lang w:val="en-US"/>
+        </w:rPr>
+        <w:tab/>
+      </w:r>
+      <w:proofErr w:type="gramStart"/>
+      <w:r>
+        <w:rPr>
+          <w:rFonts w:ascii="Courier New" w:hAnsi="Courier New" w:cs="Courier New"/>
+          <w:sz w:val="18"/>
+          <w:szCs w:val="18"/>
+          <w:lang w:val="en-US"/>
+        </w:rPr>
         <w:t>while</w:t>
       </w:r>
       <w:proofErr w:type="gramEnd"/>
@@ -1633,28 +2789,19 @@
           <w:szCs w:val="18"/>
           <w:lang w:val="en-US"/>
         </w:rPr>
-        <w:t xml:space="preserve"> ((params = reader.readLine()) != null) {</w:t>
-      </w:r>
-    </w:p>
-    <w:p>
-      <w:pPr>
-        <w:pStyle w:val="Sinespaciado"/>
-        <w:rPr>
-          <w:rFonts w:ascii="Courier New" w:hAnsi="Courier New" w:cs="Courier New"/>
-          <w:sz w:val="18"/>
-          <w:szCs w:val="18"/>
-          <w:lang w:val="en-US"/>
-        </w:rPr>
-      </w:pPr>
-      <w:r>
-        <w:rPr>
-          <w:rFonts w:ascii="Courier New" w:hAnsi="Courier New" w:cs="Courier New"/>
-          <w:sz w:val="18"/>
-          <w:szCs w:val="18"/>
-          <w:lang w:val="en-US"/>
-        </w:rPr>
-        <w:tab/>
-      </w:r>
+        <w:t xml:space="preserve"> (arg &gt; 0) {</w:t>
+      </w:r>
+    </w:p>
+    <w:p>
+      <w:pPr>
+        <w:pStyle w:val="Sinespaciado"/>
+        <w:rPr>
+          <w:rFonts w:ascii="Courier New" w:hAnsi="Courier New" w:cs="Courier New"/>
+          <w:sz w:val="18"/>
+          <w:szCs w:val="18"/>
+          <w:lang w:val="en-US"/>
+        </w:rPr>
+      </w:pPr>
       <w:r>
         <w:rPr>
           <w:rFonts w:ascii="Courier New" w:hAnsi="Courier New" w:cs="Courier New"/>
@@ -1690,7 +2837,7 @@
           <w:szCs w:val="18"/>
           <w:lang w:val="en-US"/>
         </w:rPr>
-        <w:t>tokenizer</w:t>
+        <w:t>dig[</w:t>
       </w:r>
       <w:proofErr w:type="gramEnd"/>
       <w:r>
@@ -1700,39 +2847,19 @@
           <w:szCs w:val="18"/>
           <w:lang w:val="en-US"/>
         </w:rPr>
-        <w:t xml:space="preserve"> = new StringTokenizer(params);</w:t>
-      </w:r>
-    </w:p>
-    <w:p>
-      <w:pPr>
-        <w:pStyle w:val="Sinespaciado"/>
-        <w:rPr>
-          <w:rFonts w:ascii="Courier New" w:hAnsi="Courier New" w:cs="Courier New"/>
-          <w:sz w:val="18"/>
-          <w:szCs w:val="18"/>
-          <w:lang w:val="en-US"/>
-        </w:rPr>
-      </w:pPr>
-    </w:p>
-    <w:p>
-      <w:pPr>
-        <w:pStyle w:val="Sinespaciado"/>
-        <w:rPr>
-          <w:rFonts w:ascii="Courier New" w:hAnsi="Courier New" w:cs="Courier New"/>
-          <w:sz w:val="18"/>
-          <w:szCs w:val="18"/>
-          <w:lang w:val="en-US"/>
-        </w:rPr>
-      </w:pPr>
-      <w:r>
-        <w:rPr>
-          <w:rFonts w:ascii="Courier New" w:hAnsi="Courier New" w:cs="Courier New"/>
-          <w:sz w:val="18"/>
-          <w:szCs w:val="18"/>
-          <w:lang w:val="en-US"/>
-        </w:rPr>
-        <w:tab/>
-      </w:r>
+        <w:t>arg % 10]++;</w:t>
+      </w:r>
+    </w:p>
+    <w:p>
+      <w:pPr>
+        <w:pStyle w:val="Sinespaciado"/>
+        <w:rPr>
+          <w:rFonts w:ascii="Courier New" w:hAnsi="Courier New" w:cs="Courier New"/>
+          <w:sz w:val="18"/>
+          <w:szCs w:val="18"/>
+          <w:lang w:val="en-US"/>
+        </w:rPr>
+      </w:pPr>
       <w:r>
         <w:rPr>
           <w:rFonts w:ascii="Courier New" w:hAnsi="Courier New" w:cs="Courier New"/>
@@ -1768,7 +2895,7 @@
           <w:szCs w:val="18"/>
           <w:lang w:val="en-US"/>
         </w:rPr>
-        <w:t>int</w:t>
+        <w:t>if</w:t>
       </w:r>
       <w:proofErr w:type="gramEnd"/>
       <w:r>
@@ -1778,1167 +2905,6 @@
           <w:szCs w:val="18"/>
           <w:lang w:val="en-US"/>
         </w:rPr>
-        <w:t xml:space="preserve"> n = Integer.parseInt(tokenizer.nextToken());</w:t>
-      </w:r>
-    </w:p>
-    <w:p>
-      <w:pPr>
-        <w:pStyle w:val="Sinespaciado"/>
-        <w:rPr>
-          <w:rFonts w:ascii="Courier New" w:hAnsi="Courier New" w:cs="Courier New"/>
-          <w:sz w:val="18"/>
-          <w:szCs w:val="18"/>
-          <w:lang w:val="en-US"/>
-        </w:rPr>
-      </w:pPr>
-      <w:r>
-        <w:rPr>
-          <w:rFonts w:ascii="Courier New" w:hAnsi="Courier New" w:cs="Courier New"/>
-          <w:sz w:val="18"/>
-          <w:szCs w:val="18"/>
-          <w:lang w:val="en-US"/>
-        </w:rPr>
-        <w:tab/>
-      </w:r>
-      <w:r>
-        <w:rPr>
-          <w:rFonts w:ascii="Courier New" w:hAnsi="Courier New" w:cs="Courier New"/>
-          <w:sz w:val="18"/>
-          <w:szCs w:val="18"/>
-          <w:lang w:val="en-US"/>
-        </w:rPr>
-        <w:tab/>
-      </w:r>
-      <w:r>
-        <w:rPr>
-          <w:rFonts w:ascii="Courier New" w:hAnsi="Courier New" w:cs="Courier New"/>
-          <w:sz w:val="18"/>
-          <w:szCs w:val="18"/>
-          <w:lang w:val="en-US"/>
-        </w:rPr>
-        <w:tab/>
-      </w:r>
-      <w:r>
-        <w:rPr>
-          <w:rFonts w:ascii="Courier New" w:hAnsi="Courier New" w:cs="Courier New"/>
-          <w:sz w:val="18"/>
-          <w:szCs w:val="18"/>
-          <w:lang w:val="en-US"/>
-        </w:rPr>
-        <w:tab/>
-      </w:r>
-      <w:proofErr w:type="gramStart"/>
-      <w:r>
-        <w:rPr>
-          <w:rFonts w:ascii="Courier New" w:hAnsi="Courier New" w:cs="Courier New"/>
-          <w:sz w:val="18"/>
-          <w:szCs w:val="18"/>
-          <w:lang w:val="en-US"/>
-        </w:rPr>
-        <w:t>int</w:t>
-      </w:r>
-      <w:proofErr w:type="gramEnd"/>
-      <w:r>
-        <w:rPr>
-          <w:rFonts w:ascii="Courier New" w:hAnsi="Courier New" w:cs="Courier New"/>
-          <w:sz w:val="18"/>
-          <w:szCs w:val="18"/>
-          <w:lang w:val="en-US"/>
-        </w:rPr>
-        <w:t xml:space="preserve"> m = Integer.parseInt(tokenizer.nextToken());</w:t>
-      </w:r>
-    </w:p>
-    <w:p>
-      <w:pPr>
-        <w:pStyle w:val="Sinespaciado"/>
-        <w:rPr>
-          <w:rFonts w:ascii="Courier New" w:hAnsi="Courier New" w:cs="Courier New"/>
-          <w:sz w:val="18"/>
-          <w:szCs w:val="18"/>
-          <w:lang w:val="en-US"/>
-        </w:rPr>
-      </w:pPr>
-      <w:r>
-        <w:rPr>
-          <w:rFonts w:ascii="Courier New" w:hAnsi="Courier New" w:cs="Courier New"/>
-          <w:sz w:val="18"/>
-          <w:szCs w:val="18"/>
-          <w:lang w:val="en-US"/>
-        </w:rPr>
-        <w:tab/>
-      </w:r>
-      <w:r>
-        <w:rPr>
-          <w:rFonts w:ascii="Courier New" w:hAnsi="Courier New" w:cs="Courier New"/>
-          <w:sz w:val="18"/>
-          <w:szCs w:val="18"/>
-          <w:lang w:val="en-US"/>
-        </w:rPr>
-        <w:tab/>
-      </w:r>
-      <w:r>
-        <w:rPr>
-          <w:rFonts w:ascii="Courier New" w:hAnsi="Courier New" w:cs="Courier New"/>
-          <w:sz w:val="18"/>
-          <w:szCs w:val="18"/>
-          <w:lang w:val="en-US"/>
-        </w:rPr>
-        <w:tab/>
-      </w:r>
-      <w:r>
-        <w:rPr>
-          <w:rFonts w:ascii="Courier New" w:hAnsi="Courier New" w:cs="Courier New"/>
-          <w:sz w:val="18"/>
-          <w:szCs w:val="18"/>
-          <w:lang w:val="en-US"/>
-        </w:rPr>
-        <w:tab/>
-      </w:r>
-    </w:p>
-    <w:p>
-      <w:pPr>
-        <w:pStyle w:val="Sinespaciado"/>
-        <w:rPr>
-          <w:rFonts w:ascii="Courier New" w:hAnsi="Courier New" w:cs="Courier New"/>
-          <w:sz w:val="18"/>
-          <w:szCs w:val="18"/>
-          <w:lang w:val="en-US"/>
-        </w:rPr>
-      </w:pPr>
-      <w:r>
-        <w:rPr>
-          <w:rFonts w:ascii="Courier New" w:hAnsi="Courier New" w:cs="Courier New"/>
-          <w:sz w:val="18"/>
-          <w:szCs w:val="18"/>
-          <w:lang w:val="en-US"/>
-        </w:rPr>
-        <w:tab/>
-      </w:r>
-      <w:r>
-        <w:rPr>
-          <w:rFonts w:ascii="Courier New" w:hAnsi="Courier New" w:cs="Courier New"/>
-          <w:sz w:val="18"/>
-          <w:szCs w:val="18"/>
-          <w:lang w:val="en-US"/>
-        </w:rPr>
-        <w:tab/>
-      </w:r>
-      <w:r>
-        <w:rPr>
-          <w:rFonts w:ascii="Courier New" w:hAnsi="Courier New" w:cs="Courier New"/>
-          <w:sz w:val="18"/>
-          <w:szCs w:val="18"/>
-          <w:lang w:val="en-US"/>
-        </w:rPr>
-        <w:tab/>
-      </w:r>
-      <w:r>
-        <w:rPr>
-          <w:rFonts w:ascii="Courier New" w:hAnsi="Courier New" w:cs="Courier New"/>
-          <w:sz w:val="18"/>
-          <w:szCs w:val="18"/>
-          <w:lang w:val="en-US"/>
-        </w:rPr>
-        <w:tab/>
-      </w:r>
-      <w:proofErr w:type="gramStart"/>
-      <w:r>
-        <w:rPr>
-          <w:rFonts w:ascii="Courier New" w:hAnsi="Courier New" w:cs="Courier New"/>
-          <w:sz w:val="18"/>
-          <w:szCs w:val="18"/>
-          <w:lang w:val="en-US"/>
-        </w:rPr>
-        <w:t>int</w:t>
-      </w:r>
-      <w:proofErr w:type="gramEnd"/>
-      <w:r>
-        <w:rPr>
-          <w:rFonts w:ascii="Courier New" w:hAnsi="Courier New" w:cs="Courier New"/>
-          <w:sz w:val="18"/>
-          <w:szCs w:val="18"/>
-          <w:lang w:val="en-US"/>
-        </w:rPr>
-        <w:t xml:space="preserve"> c = 0;</w:t>
-      </w:r>
-    </w:p>
-    <w:p>
-      <w:pPr>
-        <w:pStyle w:val="Sinespaciado"/>
-        <w:rPr>
-          <w:rFonts w:ascii="Courier New" w:hAnsi="Courier New" w:cs="Courier New"/>
-          <w:sz w:val="18"/>
-          <w:szCs w:val="18"/>
-          <w:lang w:val="en-US"/>
-        </w:rPr>
-      </w:pPr>
-    </w:p>
-    <w:p>
-      <w:pPr>
-        <w:pStyle w:val="Sinespaciado"/>
-        <w:rPr>
-          <w:rFonts w:ascii="Courier New" w:hAnsi="Courier New" w:cs="Courier New"/>
-          <w:sz w:val="18"/>
-          <w:szCs w:val="18"/>
-          <w:lang w:val="en-US"/>
-        </w:rPr>
-      </w:pPr>
-      <w:r>
-        <w:rPr>
-          <w:rFonts w:ascii="Courier New" w:hAnsi="Courier New" w:cs="Courier New"/>
-          <w:sz w:val="18"/>
-          <w:szCs w:val="18"/>
-          <w:lang w:val="en-US"/>
-        </w:rPr>
-        <w:tab/>
-      </w:r>
-      <w:r>
-        <w:rPr>
-          <w:rFonts w:ascii="Courier New" w:hAnsi="Courier New" w:cs="Courier New"/>
-          <w:sz w:val="18"/>
-          <w:szCs w:val="18"/>
-          <w:lang w:val="en-US"/>
-        </w:rPr>
-        <w:tab/>
-      </w:r>
-      <w:r>
-        <w:rPr>
-          <w:rFonts w:ascii="Courier New" w:hAnsi="Courier New" w:cs="Courier New"/>
-          <w:sz w:val="18"/>
-          <w:szCs w:val="18"/>
-          <w:lang w:val="en-US"/>
-        </w:rPr>
-        <w:tab/>
-      </w:r>
-      <w:r>
-        <w:rPr>
-          <w:rFonts w:ascii="Courier New" w:hAnsi="Courier New" w:cs="Courier New"/>
-          <w:sz w:val="18"/>
-          <w:szCs w:val="18"/>
-          <w:lang w:val="en-US"/>
-        </w:rPr>
-        <w:tab/>
-      </w:r>
-      <w:proofErr w:type="gramStart"/>
-      <w:r>
-        <w:rPr>
-          <w:rFonts w:ascii="Courier New" w:hAnsi="Courier New" w:cs="Courier New"/>
-          <w:sz w:val="18"/>
-          <w:szCs w:val="18"/>
-          <w:lang w:val="en-US"/>
-        </w:rPr>
-        <w:t>for</w:t>
-      </w:r>
-      <w:proofErr w:type="gramEnd"/>
-      <w:r>
-        <w:rPr>
-          <w:rFonts w:ascii="Courier New" w:hAnsi="Courier New" w:cs="Courier New"/>
-          <w:sz w:val="18"/>
-          <w:szCs w:val="18"/>
-          <w:lang w:val="en-US"/>
-        </w:rPr>
-        <w:t xml:space="preserve"> (int i=n; i&lt;=m; i++) {</w:t>
-      </w:r>
-    </w:p>
-    <w:p>
-      <w:pPr>
-        <w:pStyle w:val="Sinespaciado"/>
-        <w:rPr>
-          <w:rFonts w:ascii="Courier New" w:hAnsi="Courier New" w:cs="Courier New"/>
-          <w:sz w:val="18"/>
-          <w:szCs w:val="18"/>
-          <w:lang w:val="en-US"/>
-        </w:rPr>
-      </w:pPr>
-      <w:r>
-        <w:rPr>
-          <w:rFonts w:ascii="Courier New" w:hAnsi="Courier New" w:cs="Courier New"/>
-          <w:sz w:val="18"/>
-          <w:szCs w:val="18"/>
-          <w:lang w:val="en-US"/>
-        </w:rPr>
-        <w:tab/>
-      </w:r>
-      <w:r>
-        <w:rPr>
-          <w:rFonts w:ascii="Courier New" w:hAnsi="Courier New" w:cs="Courier New"/>
-          <w:sz w:val="18"/>
-          <w:szCs w:val="18"/>
-          <w:lang w:val="en-US"/>
-        </w:rPr>
-        <w:tab/>
-      </w:r>
-      <w:r>
-        <w:rPr>
-          <w:rFonts w:ascii="Courier New" w:hAnsi="Courier New" w:cs="Courier New"/>
-          <w:sz w:val="18"/>
-          <w:szCs w:val="18"/>
-          <w:lang w:val="en-US"/>
-        </w:rPr>
-        <w:tab/>
-      </w:r>
-      <w:r>
-        <w:rPr>
-          <w:rFonts w:ascii="Courier New" w:hAnsi="Courier New" w:cs="Courier New"/>
-          <w:sz w:val="18"/>
-          <w:szCs w:val="18"/>
-          <w:lang w:val="en-US"/>
-        </w:rPr>
-        <w:tab/>
-      </w:r>
-      <w:r>
-        <w:rPr>
-          <w:rFonts w:ascii="Courier New" w:hAnsi="Courier New" w:cs="Courier New"/>
-          <w:sz w:val="18"/>
-          <w:szCs w:val="18"/>
-          <w:lang w:val="en-US"/>
-        </w:rPr>
-        <w:tab/>
-        <w:t xml:space="preserve">c += </w:t>
-      </w:r>
-      <w:proofErr w:type="gramStart"/>
-      <w:r>
-        <w:rPr>
-          <w:rFonts w:ascii="Courier New" w:hAnsi="Courier New" w:cs="Courier New"/>
-          <w:sz w:val="18"/>
-          <w:szCs w:val="18"/>
-          <w:lang w:val="en-US"/>
-        </w:rPr>
-        <w:t>different(</w:t>
-      </w:r>
-      <w:proofErr w:type="gramEnd"/>
-      <w:r>
-        <w:rPr>
-          <w:rFonts w:ascii="Courier New" w:hAnsi="Courier New" w:cs="Courier New"/>
-          <w:sz w:val="18"/>
-          <w:szCs w:val="18"/>
-          <w:lang w:val="en-US"/>
-        </w:rPr>
-        <w:t>i);</w:t>
-      </w:r>
-    </w:p>
-    <w:p>
-      <w:pPr>
-        <w:pStyle w:val="Sinespaciado"/>
-        <w:rPr>
-          <w:rFonts w:ascii="Courier New" w:hAnsi="Courier New" w:cs="Courier New"/>
-          <w:sz w:val="18"/>
-          <w:szCs w:val="18"/>
-          <w:lang w:val="en-US"/>
-        </w:rPr>
-      </w:pPr>
-      <w:r>
-        <w:rPr>
-          <w:rFonts w:ascii="Courier New" w:hAnsi="Courier New" w:cs="Courier New"/>
-          <w:sz w:val="18"/>
-          <w:szCs w:val="18"/>
-          <w:lang w:val="en-US"/>
-        </w:rPr>
-        <w:tab/>
-      </w:r>
-      <w:r>
-        <w:rPr>
-          <w:rFonts w:ascii="Courier New" w:hAnsi="Courier New" w:cs="Courier New"/>
-          <w:sz w:val="18"/>
-          <w:szCs w:val="18"/>
-          <w:lang w:val="en-US"/>
-        </w:rPr>
-        <w:tab/>
-      </w:r>
-      <w:r>
-        <w:rPr>
-          <w:rFonts w:ascii="Courier New" w:hAnsi="Courier New" w:cs="Courier New"/>
-          <w:sz w:val="18"/>
-          <w:szCs w:val="18"/>
-          <w:lang w:val="en-US"/>
-        </w:rPr>
-        <w:tab/>
-      </w:r>
-      <w:r>
-        <w:rPr>
-          <w:rFonts w:ascii="Courier New" w:hAnsi="Courier New" w:cs="Courier New"/>
-          <w:sz w:val="18"/>
-          <w:szCs w:val="18"/>
-          <w:lang w:val="en-US"/>
-        </w:rPr>
-        <w:tab/>
-        <w:t>}</w:t>
-      </w:r>
-    </w:p>
-    <w:p>
-      <w:pPr>
-        <w:pStyle w:val="Sinespaciado"/>
-        <w:rPr>
-          <w:rFonts w:ascii="Courier New" w:hAnsi="Courier New" w:cs="Courier New"/>
-          <w:sz w:val="18"/>
-          <w:szCs w:val="18"/>
-          <w:lang w:val="en-US"/>
-        </w:rPr>
-      </w:pPr>
-      <w:r>
-        <w:rPr>
-          <w:rFonts w:ascii="Courier New" w:hAnsi="Courier New" w:cs="Courier New"/>
-          <w:sz w:val="18"/>
-          <w:szCs w:val="18"/>
-          <w:lang w:val="en-US"/>
-        </w:rPr>
-        <w:tab/>
-      </w:r>
-      <w:r>
-        <w:rPr>
-          <w:rFonts w:ascii="Courier New" w:hAnsi="Courier New" w:cs="Courier New"/>
-          <w:sz w:val="18"/>
-          <w:szCs w:val="18"/>
-          <w:lang w:val="en-US"/>
-        </w:rPr>
-        <w:tab/>
-      </w:r>
-      <w:r>
-        <w:rPr>
-          <w:rFonts w:ascii="Courier New" w:hAnsi="Courier New" w:cs="Courier New"/>
-          <w:sz w:val="18"/>
-          <w:szCs w:val="18"/>
-          <w:lang w:val="en-US"/>
-        </w:rPr>
-        <w:tab/>
-      </w:r>
-      <w:r>
-        <w:rPr>
-          <w:rFonts w:ascii="Courier New" w:hAnsi="Courier New" w:cs="Courier New"/>
-          <w:sz w:val="18"/>
-          <w:szCs w:val="18"/>
-          <w:lang w:val="en-US"/>
-        </w:rPr>
-        <w:tab/>
-      </w:r>
-    </w:p>
-    <w:p>
-      <w:pPr>
-        <w:pStyle w:val="Sinespaciado"/>
-        <w:rPr>
-          <w:rFonts w:ascii="Courier New" w:hAnsi="Courier New" w:cs="Courier New"/>
-          <w:sz w:val="18"/>
-          <w:szCs w:val="18"/>
-          <w:lang w:val="en-US"/>
-        </w:rPr>
-      </w:pPr>
-      <w:r>
-        <w:rPr>
-          <w:rFonts w:ascii="Courier New" w:hAnsi="Courier New" w:cs="Courier New"/>
-          <w:sz w:val="18"/>
-          <w:szCs w:val="18"/>
-          <w:lang w:val="en-US"/>
-        </w:rPr>
-        <w:tab/>
-      </w:r>
-      <w:r>
-        <w:rPr>
-          <w:rFonts w:ascii="Courier New" w:hAnsi="Courier New" w:cs="Courier New"/>
-          <w:sz w:val="18"/>
-          <w:szCs w:val="18"/>
-          <w:lang w:val="en-US"/>
-        </w:rPr>
-        <w:tab/>
-      </w:r>
-      <w:r>
-        <w:rPr>
-          <w:rFonts w:ascii="Courier New" w:hAnsi="Courier New" w:cs="Courier New"/>
-          <w:sz w:val="18"/>
-          <w:szCs w:val="18"/>
-          <w:lang w:val="en-US"/>
-        </w:rPr>
-        <w:tab/>
-      </w:r>
-      <w:r>
-        <w:rPr>
-          <w:rFonts w:ascii="Courier New" w:hAnsi="Courier New" w:cs="Courier New"/>
-          <w:sz w:val="18"/>
-          <w:szCs w:val="18"/>
-          <w:lang w:val="en-US"/>
-        </w:rPr>
-        <w:tab/>
-        <w:t>System.out.println(c);</w:t>
-      </w:r>
-    </w:p>
-    <w:p>
-      <w:pPr>
-        <w:pStyle w:val="Sinespaciado"/>
-        <w:rPr>
-          <w:rFonts w:ascii="Courier New" w:hAnsi="Courier New" w:cs="Courier New"/>
-          <w:sz w:val="18"/>
-          <w:szCs w:val="18"/>
-          <w:lang w:val="en-US"/>
-        </w:rPr>
-      </w:pPr>
-      <w:r>
-        <w:rPr>
-          <w:rFonts w:ascii="Courier New" w:hAnsi="Courier New" w:cs="Courier New"/>
-          <w:sz w:val="18"/>
-          <w:szCs w:val="18"/>
-          <w:lang w:val="en-US"/>
-        </w:rPr>
-        <w:tab/>
-      </w:r>
-      <w:r>
-        <w:rPr>
-          <w:rFonts w:ascii="Courier New" w:hAnsi="Courier New" w:cs="Courier New"/>
-          <w:sz w:val="18"/>
-          <w:szCs w:val="18"/>
-          <w:lang w:val="en-US"/>
-        </w:rPr>
-        <w:tab/>
-      </w:r>
-      <w:r>
-        <w:rPr>
-          <w:rFonts w:ascii="Courier New" w:hAnsi="Courier New" w:cs="Courier New"/>
-          <w:sz w:val="18"/>
-          <w:szCs w:val="18"/>
-          <w:lang w:val="en-US"/>
-        </w:rPr>
-        <w:tab/>
-        <w:t>}</w:t>
-      </w:r>
-    </w:p>
-    <w:p>
-      <w:pPr>
-        <w:pStyle w:val="Sinespaciado"/>
-        <w:rPr>
-          <w:rFonts w:ascii="Courier New" w:hAnsi="Courier New" w:cs="Courier New"/>
-          <w:sz w:val="18"/>
-          <w:szCs w:val="18"/>
-          <w:lang w:val="en-US"/>
-        </w:rPr>
-      </w:pPr>
-    </w:p>
-    <w:p>
-      <w:pPr>
-        <w:pStyle w:val="Sinespaciado"/>
-        <w:rPr>
-          <w:rFonts w:ascii="Courier New" w:hAnsi="Courier New" w:cs="Courier New"/>
-          <w:sz w:val="18"/>
-          <w:szCs w:val="18"/>
-          <w:lang w:val="en-US"/>
-        </w:rPr>
-      </w:pPr>
-      <w:r>
-        <w:rPr>
-          <w:rFonts w:ascii="Courier New" w:hAnsi="Courier New" w:cs="Courier New"/>
-          <w:sz w:val="18"/>
-          <w:szCs w:val="18"/>
-          <w:lang w:val="en-US"/>
-        </w:rPr>
-        <w:tab/>
-      </w:r>
-      <w:r>
-        <w:rPr>
-          <w:rFonts w:ascii="Courier New" w:hAnsi="Courier New" w:cs="Courier New"/>
-          <w:sz w:val="18"/>
-          <w:szCs w:val="18"/>
-          <w:lang w:val="en-US"/>
-        </w:rPr>
-        <w:tab/>
-      </w:r>
-      <w:r>
-        <w:rPr>
-          <w:rFonts w:ascii="Courier New" w:hAnsi="Courier New" w:cs="Courier New"/>
-          <w:sz w:val="18"/>
-          <w:szCs w:val="18"/>
-          <w:lang w:val="en-US"/>
-        </w:rPr>
-        <w:tab/>
-      </w:r>
-      <w:proofErr w:type="gramStart"/>
-      <w:r>
-        <w:rPr>
-          <w:rFonts w:ascii="Courier New" w:hAnsi="Courier New" w:cs="Courier New"/>
-          <w:sz w:val="18"/>
-          <w:szCs w:val="18"/>
-          <w:lang w:val="en-US"/>
-        </w:rPr>
-        <w:t>reader.close(</w:t>
-      </w:r>
-      <w:proofErr w:type="gramEnd"/>
-      <w:r>
-        <w:rPr>
-          <w:rFonts w:ascii="Courier New" w:hAnsi="Courier New" w:cs="Courier New"/>
-          <w:sz w:val="18"/>
-          <w:szCs w:val="18"/>
-          <w:lang w:val="en-US"/>
-        </w:rPr>
-        <w:t>);</w:t>
-      </w:r>
-    </w:p>
-    <w:p>
-      <w:pPr>
-        <w:pStyle w:val="Sinespaciado"/>
-        <w:rPr>
-          <w:rFonts w:ascii="Courier New" w:hAnsi="Courier New" w:cs="Courier New"/>
-          <w:sz w:val="18"/>
-          <w:szCs w:val="18"/>
-          <w:lang w:val="en-US"/>
-        </w:rPr>
-      </w:pPr>
-    </w:p>
-    <w:p>
-      <w:pPr>
-        <w:pStyle w:val="Sinespaciado"/>
-        <w:rPr>
-          <w:rFonts w:ascii="Courier New" w:hAnsi="Courier New" w:cs="Courier New"/>
-          <w:sz w:val="18"/>
-          <w:szCs w:val="18"/>
-          <w:lang w:val="en-US"/>
-        </w:rPr>
-      </w:pPr>
-      <w:r>
-        <w:rPr>
-          <w:rFonts w:ascii="Courier New" w:hAnsi="Courier New" w:cs="Courier New"/>
-          <w:sz w:val="18"/>
-          <w:szCs w:val="18"/>
-          <w:lang w:val="en-US"/>
-        </w:rPr>
-        <w:tab/>
-      </w:r>
-      <w:r>
-        <w:rPr>
-          <w:rFonts w:ascii="Courier New" w:hAnsi="Courier New" w:cs="Courier New"/>
-          <w:sz w:val="18"/>
-          <w:szCs w:val="18"/>
-          <w:lang w:val="en-US"/>
-        </w:rPr>
-        <w:tab/>
-        <w:t>} catch (Exception e) {</w:t>
-      </w:r>
-    </w:p>
-    <w:p>
-      <w:pPr>
-        <w:pStyle w:val="Sinespaciado"/>
-        <w:rPr>
-          <w:rFonts w:ascii="Courier New" w:hAnsi="Courier New" w:cs="Courier New"/>
-          <w:sz w:val="18"/>
-          <w:szCs w:val="18"/>
-          <w:lang w:val="en-US"/>
-        </w:rPr>
-      </w:pPr>
-      <w:r>
-        <w:rPr>
-          <w:rFonts w:ascii="Courier New" w:hAnsi="Courier New" w:cs="Courier New"/>
-          <w:sz w:val="18"/>
-          <w:szCs w:val="18"/>
-          <w:lang w:val="en-US"/>
-        </w:rPr>
-        <w:tab/>
-      </w:r>
-      <w:r>
-        <w:rPr>
-          <w:rFonts w:ascii="Courier New" w:hAnsi="Courier New" w:cs="Courier New"/>
-          <w:sz w:val="18"/>
-          <w:szCs w:val="18"/>
-          <w:lang w:val="en-US"/>
-        </w:rPr>
-        <w:tab/>
-      </w:r>
-      <w:r>
-        <w:rPr>
-          <w:rFonts w:ascii="Courier New" w:hAnsi="Courier New" w:cs="Courier New"/>
-          <w:sz w:val="18"/>
-          <w:szCs w:val="18"/>
-          <w:lang w:val="en-US"/>
-        </w:rPr>
-        <w:tab/>
-      </w:r>
-      <w:proofErr w:type="gramStart"/>
-      <w:r>
-        <w:rPr>
-          <w:rFonts w:ascii="Courier New" w:hAnsi="Courier New" w:cs="Courier New"/>
-          <w:sz w:val="18"/>
-          <w:szCs w:val="18"/>
-          <w:lang w:val="en-US"/>
-        </w:rPr>
-        <w:t>e.printStackTrace(</w:t>
-      </w:r>
-      <w:proofErr w:type="gramEnd"/>
-      <w:r>
-        <w:rPr>
-          <w:rFonts w:ascii="Courier New" w:hAnsi="Courier New" w:cs="Courier New"/>
-          <w:sz w:val="18"/>
-          <w:szCs w:val="18"/>
-          <w:lang w:val="en-US"/>
-        </w:rPr>
-        <w:t>);</w:t>
-      </w:r>
-    </w:p>
-    <w:p>
-      <w:pPr>
-        <w:pStyle w:val="Sinespaciado"/>
-        <w:rPr>
-          <w:rFonts w:ascii="Courier New" w:hAnsi="Courier New" w:cs="Courier New"/>
-          <w:sz w:val="18"/>
-          <w:szCs w:val="18"/>
-          <w:lang w:val="en-US"/>
-        </w:rPr>
-      </w:pPr>
-      <w:r>
-        <w:rPr>
-          <w:rFonts w:ascii="Courier New" w:hAnsi="Courier New" w:cs="Courier New"/>
-          <w:sz w:val="18"/>
-          <w:szCs w:val="18"/>
-          <w:lang w:val="en-US"/>
-        </w:rPr>
-        <w:tab/>
-      </w:r>
-      <w:r>
-        <w:rPr>
-          <w:rFonts w:ascii="Courier New" w:hAnsi="Courier New" w:cs="Courier New"/>
-          <w:sz w:val="18"/>
-          <w:szCs w:val="18"/>
-          <w:lang w:val="en-US"/>
-        </w:rPr>
-        <w:tab/>
-        <w:t>}</w:t>
-      </w:r>
-    </w:p>
-    <w:p>
-      <w:pPr>
-        <w:pStyle w:val="Sinespaciado"/>
-        <w:rPr>
-          <w:rFonts w:ascii="Courier New" w:hAnsi="Courier New" w:cs="Courier New"/>
-          <w:sz w:val="18"/>
-          <w:szCs w:val="18"/>
-          <w:lang w:val="en-US"/>
-        </w:rPr>
-      </w:pPr>
-      <w:r>
-        <w:rPr>
-          <w:rFonts w:ascii="Courier New" w:hAnsi="Courier New" w:cs="Courier New"/>
-          <w:sz w:val="18"/>
-          <w:szCs w:val="18"/>
-          <w:lang w:val="en-US"/>
-        </w:rPr>
-        <w:tab/>
-        <w:t>}</w:t>
-      </w:r>
-    </w:p>
-    <w:p>
-      <w:pPr>
-        <w:pStyle w:val="Sinespaciado"/>
-        <w:rPr>
-          <w:rFonts w:ascii="Courier New" w:hAnsi="Courier New" w:cs="Courier New"/>
-          <w:sz w:val="18"/>
-          <w:szCs w:val="18"/>
-          <w:lang w:val="en-US"/>
-        </w:rPr>
-      </w:pPr>
-    </w:p>
-    <w:p>
-      <w:pPr>
-        <w:pStyle w:val="Sinespaciado"/>
-        <w:rPr>
-          <w:rFonts w:ascii="Courier New" w:hAnsi="Courier New" w:cs="Courier New"/>
-          <w:sz w:val="18"/>
-          <w:szCs w:val="18"/>
-          <w:lang w:val="en-US"/>
-        </w:rPr>
-      </w:pPr>
-      <w:r>
-        <w:rPr>
-          <w:rFonts w:ascii="Courier New" w:hAnsi="Courier New" w:cs="Courier New"/>
-          <w:sz w:val="18"/>
-          <w:szCs w:val="18"/>
-          <w:lang w:val="en-US"/>
-        </w:rPr>
-        <w:tab/>
-      </w:r>
-      <w:proofErr w:type="gramStart"/>
-      <w:r>
-        <w:rPr>
-          <w:rFonts w:ascii="Courier New" w:hAnsi="Courier New" w:cs="Courier New"/>
-          <w:sz w:val="18"/>
-          <w:szCs w:val="18"/>
-          <w:lang w:val="en-US"/>
-        </w:rPr>
-        <w:t>public</w:t>
-      </w:r>
-      <w:proofErr w:type="gramEnd"/>
-      <w:r>
-        <w:rPr>
-          <w:rFonts w:ascii="Courier New" w:hAnsi="Courier New" w:cs="Courier New"/>
-          <w:sz w:val="18"/>
-          <w:szCs w:val="18"/>
-          <w:lang w:val="en-US"/>
-        </w:rPr>
-        <w:t xml:space="preserve"> static int different(int arg) {</w:t>
-      </w:r>
-    </w:p>
-    <w:p>
-      <w:pPr>
-        <w:pStyle w:val="Sinespaciado"/>
-        <w:rPr>
-          <w:rFonts w:ascii="Courier New" w:hAnsi="Courier New" w:cs="Courier New"/>
-          <w:sz w:val="18"/>
-          <w:szCs w:val="18"/>
-          <w:lang w:val="en-US"/>
-        </w:rPr>
-      </w:pPr>
-      <w:r>
-        <w:rPr>
-          <w:rFonts w:ascii="Courier New" w:hAnsi="Courier New" w:cs="Courier New"/>
-          <w:sz w:val="18"/>
-          <w:szCs w:val="18"/>
-          <w:lang w:val="en-US"/>
-        </w:rPr>
-        <w:tab/>
-      </w:r>
-      <w:r>
-        <w:rPr>
-          <w:rFonts w:ascii="Courier New" w:hAnsi="Courier New" w:cs="Courier New"/>
-          <w:sz w:val="18"/>
-          <w:szCs w:val="18"/>
-          <w:lang w:val="en-US"/>
-        </w:rPr>
-        <w:tab/>
-      </w:r>
-      <w:proofErr w:type="gramStart"/>
-      <w:r>
-        <w:rPr>
-          <w:rFonts w:ascii="Courier New" w:hAnsi="Courier New" w:cs="Courier New"/>
-          <w:sz w:val="18"/>
-          <w:szCs w:val="18"/>
-          <w:lang w:val="en-US"/>
-        </w:rPr>
-        <w:t>int[</w:t>
-      </w:r>
-      <w:proofErr w:type="gramEnd"/>
-      <w:r>
-        <w:rPr>
-          <w:rFonts w:ascii="Courier New" w:hAnsi="Courier New" w:cs="Courier New"/>
-          <w:sz w:val="18"/>
-          <w:szCs w:val="18"/>
-          <w:lang w:val="en-US"/>
-        </w:rPr>
-        <w:t>] dig = new int[12];</w:t>
-      </w:r>
-    </w:p>
-    <w:p>
-      <w:pPr>
-        <w:pStyle w:val="Sinespaciado"/>
-        <w:rPr>
-          <w:rFonts w:ascii="Courier New" w:hAnsi="Courier New" w:cs="Courier New"/>
-          <w:sz w:val="18"/>
-          <w:szCs w:val="18"/>
-          <w:lang w:val="en-US"/>
-        </w:rPr>
-      </w:pPr>
-    </w:p>
-    <w:p>
-      <w:pPr>
-        <w:pStyle w:val="Sinespaciado"/>
-        <w:rPr>
-          <w:rFonts w:ascii="Courier New" w:hAnsi="Courier New" w:cs="Courier New"/>
-          <w:sz w:val="18"/>
-          <w:szCs w:val="18"/>
-          <w:lang w:val="en-US"/>
-        </w:rPr>
-      </w:pPr>
-      <w:r>
-        <w:rPr>
-          <w:rFonts w:ascii="Courier New" w:hAnsi="Courier New" w:cs="Courier New"/>
-          <w:sz w:val="18"/>
-          <w:szCs w:val="18"/>
-          <w:lang w:val="en-US"/>
-        </w:rPr>
-        <w:tab/>
-      </w:r>
-      <w:r>
-        <w:rPr>
-          <w:rFonts w:ascii="Courier New" w:hAnsi="Courier New" w:cs="Courier New"/>
-          <w:sz w:val="18"/>
-          <w:szCs w:val="18"/>
-          <w:lang w:val="en-US"/>
-        </w:rPr>
-        <w:tab/>
-      </w:r>
-      <w:proofErr w:type="gramStart"/>
-      <w:r>
-        <w:rPr>
-          <w:rFonts w:ascii="Courier New" w:hAnsi="Courier New" w:cs="Courier New"/>
-          <w:sz w:val="18"/>
-          <w:szCs w:val="18"/>
-          <w:lang w:val="en-US"/>
-        </w:rPr>
-        <w:t>for</w:t>
-      </w:r>
-      <w:proofErr w:type="gramEnd"/>
-      <w:r>
-        <w:rPr>
-          <w:rFonts w:ascii="Courier New" w:hAnsi="Courier New" w:cs="Courier New"/>
-          <w:sz w:val="18"/>
-          <w:szCs w:val="18"/>
-          <w:lang w:val="en-US"/>
-        </w:rPr>
-        <w:t xml:space="preserve"> (int i = 0; i &lt; 12; i++) {</w:t>
-      </w:r>
-    </w:p>
-    <w:p>
-      <w:pPr>
-        <w:pStyle w:val="Sinespaciado"/>
-        <w:rPr>
-          <w:rFonts w:ascii="Courier New" w:hAnsi="Courier New" w:cs="Courier New"/>
-          <w:sz w:val="18"/>
-          <w:szCs w:val="18"/>
-          <w:lang w:val="en-US"/>
-        </w:rPr>
-      </w:pPr>
-      <w:r>
-        <w:rPr>
-          <w:rFonts w:ascii="Courier New" w:hAnsi="Courier New" w:cs="Courier New"/>
-          <w:sz w:val="18"/>
-          <w:szCs w:val="18"/>
-          <w:lang w:val="en-US"/>
-        </w:rPr>
-        <w:tab/>
-      </w:r>
-      <w:r>
-        <w:rPr>
-          <w:rFonts w:ascii="Courier New" w:hAnsi="Courier New" w:cs="Courier New"/>
-          <w:sz w:val="18"/>
-          <w:szCs w:val="18"/>
-          <w:lang w:val="en-US"/>
-        </w:rPr>
-        <w:tab/>
-      </w:r>
-      <w:r>
-        <w:rPr>
-          <w:rFonts w:ascii="Courier New" w:hAnsi="Courier New" w:cs="Courier New"/>
-          <w:sz w:val="18"/>
-          <w:szCs w:val="18"/>
-          <w:lang w:val="en-US"/>
-        </w:rPr>
-        <w:tab/>
-      </w:r>
-      <w:proofErr w:type="gramStart"/>
-      <w:r>
-        <w:rPr>
-          <w:rFonts w:ascii="Courier New" w:hAnsi="Courier New" w:cs="Courier New"/>
-          <w:sz w:val="18"/>
-          <w:szCs w:val="18"/>
-          <w:lang w:val="en-US"/>
-        </w:rPr>
-        <w:t>dig[</w:t>
-      </w:r>
-      <w:proofErr w:type="gramEnd"/>
-      <w:r>
-        <w:rPr>
-          <w:rFonts w:ascii="Courier New" w:hAnsi="Courier New" w:cs="Courier New"/>
-          <w:sz w:val="18"/>
-          <w:szCs w:val="18"/>
-          <w:lang w:val="en-US"/>
-        </w:rPr>
-        <w:t>i] = 0;</w:t>
-      </w:r>
-    </w:p>
-    <w:p>
-      <w:pPr>
-        <w:pStyle w:val="Sinespaciado"/>
-        <w:rPr>
-          <w:rFonts w:ascii="Courier New" w:hAnsi="Courier New" w:cs="Courier New"/>
-          <w:sz w:val="18"/>
-          <w:szCs w:val="18"/>
-          <w:lang w:val="en-US"/>
-        </w:rPr>
-      </w:pPr>
-      <w:r>
-        <w:rPr>
-          <w:rFonts w:ascii="Courier New" w:hAnsi="Courier New" w:cs="Courier New"/>
-          <w:sz w:val="18"/>
-          <w:szCs w:val="18"/>
-          <w:lang w:val="en-US"/>
-        </w:rPr>
-        <w:tab/>
-      </w:r>
-      <w:r>
-        <w:rPr>
-          <w:rFonts w:ascii="Courier New" w:hAnsi="Courier New" w:cs="Courier New"/>
-          <w:sz w:val="18"/>
-          <w:szCs w:val="18"/>
-          <w:lang w:val="en-US"/>
-        </w:rPr>
-        <w:tab/>
-        <w:t>}</w:t>
-      </w:r>
-    </w:p>
-    <w:p>
-      <w:pPr>
-        <w:pStyle w:val="Sinespaciado"/>
-        <w:rPr>
-          <w:rFonts w:ascii="Courier New" w:hAnsi="Courier New" w:cs="Courier New"/>
-          <w:sz w:val="18"/>
-          <w:szCs w:val="18"/>
-          <w:lang w:val="en-US"/>
-        </w:rPr>
-      </w:pPr>
-    </w:p>
-    <w:p>
-      <w:pPr>
-        <w:pStyle w:val="Sinespaciado"/>
-        <w:rPr>
-          <w:rFonts w:ascii="Courier New" w:hAnsi="Courier New" w:cs="Courier New"/>
-          <w:sz w:val="18"/>
-          <w:szCs w:val="18"/>
-          <w:lang w:val="en-US"/>
-        </w:rPr>
-      </w:pPr>
-      <w:r>
-        <w:rPr>
-          <w:rFonts w:ascii="Courier New" w:hAnsi="Courier New" w:cs="Courier New"/>
-          <w:sz w:val="18"/>
-          <w:szCs w:val="18"/>
-          <w:lang w:val="en-US"/>
-        </w:rPr>
-        <w:tab/>
-      </w:r>
-      <w:r>
-        <w:rPr>
-          <w:rFonts w:ascii="Courier New" w:hAnsi="Courier New" w:cs="Courier New"/>
-          <w:sz w:val="18"/>
-          <w:szCs w:val="18"/>
-          <w:lang w:val="en-US"/>
-        </w:rPr>
-        <w:tab/>
-      </w:r>
-      <w:proofErr w:type="gramStart"/>
-      <w:r>
-        <w:rPr>
-          <w:rFonts w:ascii="Courier New" w:hAnsi="Courier New" w:cs="Courier New"/>
-          <w:sz w:val="18"/>
-          <w:szCs w:val="18"/>
-          <w:lang w:val="en-US"/>
-        </w:rPr>
-        <w:t>while</w:t>
-      </w:r>
-      <w:proofErr w:type="gramEnd"/>
-      <w:r>
-        <w:rPr>
-          <w:rFonts w:ascii="Courier New" w:hAnsi="Courier New" w:cs="Courier New"/>
-          <w:sz w:val="18"/>
-          <w:szCs w:val="18"/>
-          <w:lang w:val="en-US"/>
-        </w:rPr>
-        <w:t xml:space="preserve"> (arg &gt; 0) {</w:t>
-      </w:r>
-    </w:p>
-    <w:p>
-      <w:pPr>
-        <w:pStyle w:val="Sinespaciado"/>
-        <w:rPr>
-          <w:rFonts w:ascii="Courier New" w:hAnsi="Courier New" w:cs="Courier New"/>
-          <w:sz w:val="18"/>
-          <w:szCs w:val="18"/>
-          <w:lang w:val="en-US"/>
-        </w:rPr>
-      </w:pPr>
-      <w:r>
-        <w:rPr>
-          <w:rFonts w:ascii="Courier New" w:hAnsi="Courier New" w:cs="Courier New"/>
-          <w:sz w:val="18"/>
-          <w:szCs w:val="18"/>
-          <w:lang w:val="en-US"/>
-        </w:rPr>
-        <w:tab/>
-      </w:r>
-      <w:r>
-        <w:rPr>
-          <w:rFonts w:ascii="Courier New" w:hAnsi="Courier New" w:cs="Courier New"/>
-          <w:sz w:val="18"/>
-          <w:szCs w:val="18"/>
-          <w:lang w:val="en-US"/>
-        </w:rPr>
-        <w:tab/>
-      </w:r>
-      <w:r>
-        <w:rPr>
-          <w:rFonts w:ascii="Courier New" w:hAnsi="Courier New" w:cs="Courier New"/>
-          <w:sz w:val="18"/>
-          <w:szCs w:val="18"/>
-          <w:lang w:val="en-US"/>
-        </w:rPr>
-        <w:tab/>
-      </w:r>
-      <w:proofErr w:type="gramStart"/>
-      <w:r>
-        <w:rPr>
-          <w:rFonts w:ascii="Courier New" w:hAnsi="Courier New" w:cs="Courier New"/>
-          <w:sz w:val="18"/>
-          <w:szCs w:val="18"/>
-          <w:lang w:val="en-US"/>
-        </w:rPr>
-        <w:t>dig[</w:t>
-      </w:r>
-      <w:proofErr w:type="gramEnd"/>
-      <w:r>
-        <w:rPr>
-          <w:rFonts w:ascii="Courier New" w:hAnsi="Courier New" w:cs="Courier New"/>
-          <w:sz w:val="18"/>
-          <w:szCs w:val="18"/>
-          <w:lang w:val="en-US"/>
-        </w:rPr>
-        <w:t>arg % 10]++;</w:t>
-      </w:r>
-    </w:p>
-    <w:p>
-      <w:pPr>
-        <w:pStyle w:val="Sinespaciado"/>
-        <w:rPr>
-          <w:rFonts w:ascii="Courier New" w:hAnsi="Courier New" w:cs="Courier New"/>
-          <w:sz w:val="18"/>
-          <w:szCs w:val="18"/>
-          <w:lang w:val="en-US"/>
-        </w:rPr>
-      </w:pPr>
-      <w:r>
-        <w:rPr>
-          <w:rFonts w:ascii="Courier New" w:hAnsi="Courier New" w:cs="Courier New"/>
-          <w:sz w:val="18"/>
-          <w:szCs w:val="18"/>
-          <w:lang w:val="en-US"/>
-        </w:rPr>
-        <w:tab/>
-      </w:r>
-      <w:r>
-        <w:rPr>
-          <w:rFonts w:ascii="Courier New" w:hAnsi="Courier New" w:cs="Courier New"/>
-          <w:sz w:val="18"/>
-          <w:szCs w:val="18"/>
-          <w:lang w:val="en-US"/>
-        </w:rPr>
-        <w:tab/>
-      </w:r>
-      <w:r>
-        <w:rPr>
-          <w:rFonts w:ascii="Courier New" w:hAnsi="Courier New" w:cs="Courier New"/>
-          <w:sz w:val="18"/>
-          <w:szCs w:val="18"/>
-          <w:lang w:val="en-US"/>
-        </w:rPr>
-        <w:tab/>
-      </w:r>
-      <w:proofErr w:type="gramStart"/>
-      <w:r>
-        <w:rPr>
-          <w:rFonts w:ascii="Courier New" w:hAnsi="Courier New" w:cs="Courier New"/>
-          <w:sz w:val="18"/>
-          <w:szCs w:val="18"/>
-          <w:lang w:val="en-US"/>
-        </w:rPr>
-        <w:t>if</w:t>
-      </w:r>
-      <w:proofErr w:type="gramEnd"/>
-      <w:r>
-        <w:rPr>
-          <w:rFonts w:ascii="Courier New" w:hAnsi="Courier New" w:cs="Courier New"/>
-          <w:sz w:val="18"/>
-          <w:szCs w:val="18"/>
-          <w:lang w:val="en-US"/>
-        </w:rPr>
         <w:t xml:space="preserve"> (dig[arg % 10] &gt; 1)</w:t>
       </w:r>
     </w:p>
@@ -2949,82 +2915,67 @@
           <w:rFonts w:ascii="Courier New" w:hAnsi="Courier New" w:cs="Courier New"/>
           <w:sz w:val="18"/>
           <w:szCs w:val="18"/>
-          <w:lang w:val="en-US"/>
-        </w:rPr>
-      </w:pPr>
-      <w:r>
-        <w:rPr>
-          <w:rFonts w:ascii="Courier New" w:hAnsi="Courier New" w:cs="Courier New"/>
-          <w:sz w:val="18"/>
-          <w:szCs w:val="18"/>
-          <w:lang w:val="en-US"/>
-        </w:rPr>
-        <w:tab/>
-      </w:r>
-      <w:r>
-        <w:rPr>
-          <w:rFonts w:ascii="Courier New" w:hAnsi="Courier New" w:cs="Courier New"/>
-          <w:sz w:val="18"/>
-          <w:szCs w:val="18"/>
-          <w:lang w:val="en-US"/>
-        </w:rPr>
-        <w:tab/>
-      </w:r>
-      <w:r>
-        <w:rPr>
-          <w:rFonts w:ascii="Courier New" w:hAnsi="Courier New" w:cs="Courier New"/>
-          <w:sz w:val="18"/>
-          <w:szCs w:val="18"/>
-          <w:lang w:val="en-US"/>
-        </w:rPr>
-        <w:tab/>
-      </w:r>
-      <w:r>
-        <w:rPr>
-          <w:rFonts w:ascii="Courier New" w:hAnsi="Courier New" w:cs="Courier New"/>
-          <w:sz w:val="18"/>
-          <w:szCs w:val="18"/>
-          <w:lang w:val="en-US"/>
-        </w:rPr>
-        <w:tab/>
-      </w:r>
-      <w:proofErr w:type="gramStart"/>
-      <w:r>
-        <w:rPr>
-          <w:rFonts w:ascii="Courier New" w:hAnsi="Courier New" w:cs="Courier New"/>
-          <w:sz w:val="18"/>
-          <w:szCs w:val="18"/>
-          <w:lang w:val="en-US"/>
-        </w:rPr>
-        <w:t>return</w:t>
-      </w:r>
-      <w:proofErr w:type="gramEnd"/>
-      <w:r>
-        <w:rPr>
-          <w:rFonts w:ascii="Courier New" w:hAnsi="Courier New" w:cs="Courier New"/>
-          <w:sz w:val="18"/>
-          <w:szCs w:val="18"/>
-          <w:lang w:val="en-US"/>
-        </w:rPr>
-        <w:t xml:space="preserve"> 0;</w:t>
-      </w:r>
-    </w:p>
-    <w:p>
-      <w:pPr>
-        <w:pStyle w:val="Sinespaciado"/>
-        <w:rPr>
-          <w:rFonts w:ascii="Courier New" w:hAnsi="Courier New" w:cs="Courier New"/>
-          <w:sz w:val="18"/>
-          <w:szCs w:val="18"/>
-          <w:lang w:val="en-US"/>
-        </w:rPr>
-      </w:pPr>
-      <w:r>
-        <w:rPr>
-          <w:rFonts w:ascii="Courier New" w:hAnsi="Courier New" w:cs="Courier New"/>
-          <w:sz w:val="18"/>
-          <w:szCs w:val="18"/>
-          <w:lang w:val="en-US"/>
+        </w:rPr>
+      </w:pPr>
+      <w:r>
+        <w:rPr>
+          <w:rFonts w:ascii="Courier New" w:hAnsi="Courier New" w:cs="Courier New"/>
+          <w:sz w:val="18"/>
+          <w:szCs w:val="18"/>
+          <w:lang w:val="en-US"/>
+        </w:rPr>
+        <w:tab/>
+      </w:r>
+      <w:r>
+        <w:rPr>
+          <w:rFonts w:ascii="Courier New" w:hAnsi="Courier New" w:cs="Courier New"/>
+          <w:sz w:val="18"/>
+          <w:szCs w:val="18"/>
+          <w:lang w:val="en-US"/>
+        </w:rPr>
+        <w:tab/>
+      </w:r>
+      <w:r>
+        <w:rPr>
+          <w:rFonts w:ascii="Courier New" w:hAnsi="Courier New" w:cs="Courier New"/>
+          <w:sz w:val="18"/>
+          <w:szCs w:val="18"/>
+          <w:lang w:val="en-US"/>
+        </w:rPr>
+        <w:tab/>
+      </w:r>
+      <w:r>
+        <w:rPr>
+          <w:rFonts w:ascii="Courier New" w:hAnsi="Courier New" w:cs="Courier New"/>
+          <w:sz w:val="18"/>
+          <w:szCs w:val="18"/>
+          <w:lang w:val="en-US"/>
+        </w:rPr>
+        <w:tab/>
+      </w:r>
+      <w:r>
+        <w:rPr>
+          <w:rFonts w:ascii="Courier New" w:hAnsi="Courier New" w:cs="Courier New"/>
+          <w:sz w:val="18"/>
+          <w:szCs w:val="18"/>
+        </w:rPr>
+        <w:t>return 0;</w:t>
+      </w:r>
+    </w:p>
+    <w:p>
+      <w:pPr>
+        <w:pStyle w:val="Sinespaciado"/>
+        <w:rPr>
+          <w:rFonts w:ascii="Courier New" w:hAnsi="Courier New" w:cs="Courier New"/>
+          <w:sz w:val="18"/>
+          <w:szCs w:val="18"/>
+        </w:rPr>
+      </w:pPr>
+      <w:r>
+        <w:rPr>
+          <w:rFonts w:ascii="Courier New" w:hAnsi="Courier New" w:cs="Courier New"/>
+          <w:sz w:val="18"/>
+          <w:szCs w:val="18"/>
         </w:rPr>
         <w:lastRenderedPageBreak/>
         <w:tab/>
@@ -3034,64 +2985,41 @@
           <w:rFonts w:ascii="Courier New" w:hAnsi="Courier New" w:cs="Courier New"/>
           <w:sz w:val="18"/>
           <w:szCs w:val="18"/>
-          <w:lang w:val="en-US"/>
-        </w:rPr>
-        <w:tab/>
-      </w:r>
-      <w:r>
-        <w:rPr>
-          <w:rFonts w:ascii="Courier New" w:hAnsi="Courier New" w:cs="Courier New"/>
-          <w:sz w:val="18"/>
-          <w:szCs w:val="18"/>
-          <w:lang w:val="en-US"/>
-        </w:rPr>
-        <w:tab/>
-      </w:r>
-      <w:proofErr w:type="gramStart"/>
-      <w:r>
-        <w:rPr>
-          <w:rFonts w:ascii="Courier New" w:hAnsi="Courier New" w:cs="Courier New"/>
-          <w:sz w:val="18"/>
-          <w:szCs w:val="18"/>
-          <w:lang w:val="en-US"/>
-        </w:rPr>
-        <w:t>arg</w:t>
-      </w:r>
-      <w:proofErr w:type="gramEnd"/>
-      <w:r>
-        <w:rPr>
-          <w:rFonts w:ascii="Courier New" w:hAnsi="Courier New" w:cs="Courier New"/>
-          <w:sz w:val="18"/>
-          <w:szCs w:val="18"/>
-          <w:lang w:val="en-US"/>
-        </w:rPr>
-        <w:t xml:space="preserve"> /= 10;</w:t>
-      </w:r>
-    </w:p>
-    <w:p>
-      <w:pPr>
-        <w:pStyle w:val="Sinespaciado"/>
-        <w:rPr>
-          <w:rFonts w:ascii="Courier New" w:hAnsi="Courier New" w:cs="Courier New"/>
-          <w:sz w:val="18"/>
-          <w:szCs w:val="18"/>
-        </w:rPr>
-      </w:pPr>
-      <w:r>
-        <w:rPr>
-          <w:rFonts w:ascii="Courier New" w:hAnsi="Courier New" w:cs="Courier New"/>
-          <w:sz w:val="18"/>
-          <w:szCs w:val="18"/>
-          <w:lang w:val="en-US"/>
-        </w:rPr>
-        <w:tab/>
-      </w:r>
-      <w:r>
-        <w:rPr>
-          <w:rFonts w:ascii="Courier New" w:hAnsi="Courier New" w:cs="Courier New"/>
-          <w:sz w:val="18"/>
-          <w:szCs w:val="18"/>
-          <w:lang w:val="en-US"/>
+        </w:rPr>
+        <w:tab/>
+      </w:r>
+      <w:r>
+        <w:rPr>
+          <w:rFonts w:ascii="Courier New" w:hAnsi="Courier New" w:cs="Courier New"/>
+          <w:sz w:val="18"/>
+          <w:szCs w:val="18"/>
+        </w:rPr>
+        <w:tab/>
+        <w:t>arg /= 10;</w:t>
+      </w:r>
+    </w:p>
+    <w:p>
+      <w:pPr>
+        <w:pStyle w:val="Sinespaciado"/>
+        <w:rPr>
+          <w:rFonts w:ascii="Courier New" w:hAnsi="Courier New" w:cs="Courier New"/>
+          <w:sz w:val="18"/>
+          <w:szCs w:val="18"/>
+        </w:rPr>
+      </w:pPr>
+      <w:r>
+        <w:rPr>
+          <w:rFonts w:ascii="Courier New" w:hAnsi="Courier New" w:cs="Courier New"/>
+          <w:sz w:val="18"/>
+          <w:szCs w:val="18"/>
+        </w:rPr>
+        <w:tab/>
+      </w:r>
+      <w:r>
+        <w:rPr>
+          <w:rFonts w:ascii="Courier New" w:hAnsi="Courier New" w:cs="Courier New"/>
+          <w:sz w:val="18"/>
+          <w:szCs w:val="18"/>
         </w:rPr>
         <w:tab/>
       </w:r>

</xml_diff>